<commit_message>
Gave comments + changed some little things
</commit_message>
<xml_diff>
--- a/ID4-Documentation/ID4-ProcessDocumentation.docx
+++ b/ID4-Documentation/ID4-ProcessDocumentation.docx
@@ -228,25 +228,7 @@
           <w:sz w:val="24"/>
           <w:szCs w:val="24"/>
         </w:rPr>
-        <w:t xml:space="preserve"> </w:t>
-      </w:r>
-      <w:proofErr w:type="spellStart"/>
-      <w:r>
-        <w:rPr>
-          <w:rFonts w:asciiTheme="majorHAnsi" w:hAnsiTheme="majorHAnsi" w:cstheme="majorHAnsi"/>
-          <w:sz w:val="24"/>
-          <w:szCs w:val="24"/>
-        </w:rPr>
-        <w:t>Tushita</w:t>
-      </w:r>
-      <w:proofErr w:type="spellEnd"/>
-      <w:r>
-        <w:rPr>
-          <w:rFonts w:asciiTheme="majorHAnsi" w:hAnsiTheme="majorHAnsi" w:cstheme="majorHAnsi"/>
-          <w:sz w:val="24"/>
-          <w:szCs w:val="24"/>
-        </w:rPr>
-        <w:t xml:space="preserve"> Patel</w:t>
+        <w:t xml:space="preserve"> Tushita Patel</w:t>
       </w:r>
     </w:p>
     <w:p>
@@ -731,7 +713,7 @@
                 <w:noProof/>
                 <w:webHidden/>
               </w:rPr>
-              <w:t>3</w:t>
+              <w:t>4</w:t>
             </w:r>
             <w:r>
               <w:rPr>
@@ -1493,19 +1475,33 @@
     </w:p>
     <w:p>
       <w:pPr>
+        <w:rPr>
+          <w:lang w:eastAsia="en-CA"/>
+        </w:rPr>
+      </w:pPr>
+      <w:bookmarkStart w:id="1" w:name="_Toc477601203"/>
+      <w:r>
+        <w:rPr>
+          <w:highlight w:val="cyan"/>
+          <w:lang w:eastAsia="en-CA"/>
+        </w:rPr>
+        <w:lastRenderedPageBreak/>
+        <w:t>0.0 Important links – explained in project doc</w:t>
+      </w:r>
+    </w:p>
+    <w:p>
+      <w:pPr>
         <w:pStyle w:val="Heading1"/>
         <w:rPr>
           <w:rFonts w:asciiTheme="majorHAnsi" w:hAnsiTheme="majorHAnsi" w:cstheme="majorHAnsi"/>
           <w:lang w:eastAsia="en-CA"/>
         </w:rPr>
       </w:pPr>
-      <w:bookmarkStart w:id="1" w:name="_Toc477601203"/>
-      <w:r>
-        <w:rPr>
-          <w:rFonts w:asciiTheme="majorHAnsi" w:hAnsiTheme="majorHAnsi" w:cstheme="majorHAnsi"/>
-          <w:lang w:eastAsia="en-CA"/>
-        </w:rPr>
-        <w:lastRenderedPageBreak/>
+      <w:r>
+        <w:rPr>
+          <w:rFonts w:asciiTheme="majorHAnsi" w:hAnsiTheme="majorHAnsi" w:cstheme="majorHAnsi"/>
+          <w:lang w:eastAsia="en-CA"/>
+        </w:rPr>
         <w:t>1.0 Task Assignments</w:t>
       </w:r>
       <w:bookmarkEnd w:id="1"/>
@@ -2257,7 +2253,16 @@
           <w:rFonts w:asciiTheme="majorHAnsi" w:hAnsiTheme="majorHAnsi" w:cstheme="majorHAnsi"/>
           <w:lang w:eastAsia="en-CA"/>
         </w:rPr>
-        <w:t xml:space="preserve"> Jeremy</w:t>
+        <w:t xml:space="preserve"> Jerem</w:t>
+      </w:r>
+      <w:bookmarkStart w:id="2" w:name="_GoBack"/>
+      <w:bookmarkEnd w:id="2"/>
+      <w:r>
+        <w:rPr>
+          <w:rFonts w:asciiTheme="majorHAnsi" w:hAnsiTheme="majorHAnsi" w:cstheme="majorHAnsi"/>
+          <w:lang w:eastAsia="en-CA"/>
+        </w:rPr>
+        <w:t>y</w:t>
       </w:r>
     </w:p>
     <w:p>
@@ -2414,7 +2419,7 @@
           <w:rFonts w:asciiTheme="majorHAnsi" w:hAnsiTheme="majorHAnsi" w:cstheme="majorHAnsi"/>
         </w:rPr>
       </w:pPr>
-      <w:bookmarkStart w:id="2" w:name="_Toc477601204"/>
+      <w:bookmarkStart w:id="3" w:name="_Toc477601204"/>
       <w:r>
         <w:rPr>
           <w:rFonts w:asciiTheme="majorHAnsi" w:hAnsiTheme="majorHAnsi" w:cstheme="majorHAnsi"/>
@@ -2422,7 +2427,7 @@
         <w:lastRenderedPageBreak/>
         <w:t>2.0 Activity Log</w:t>
       </w:r>
-      <w:bookmarkEnd w:id="2"/>
+      <w:bookmarkEnd w:id="3"/>
     </w:p>
     <w:p>
       <w:pPr>
@@ -2556,7 +2561,7 @@
           <w:rFonts w:asciiTheme="majorHAnsi" w:hAnsiTheme="majorHAnsi" w:cstheme="majorHAnsi"/>
         </w:rPr>
       </w:pPr>
-      <w:bookmarkStart w:id="3" w:name="_Toc477601205"/>
+      <w:bookmarkStart w:id="4" w:name="_Toc477601205"/>
       <w:r>
         <w:rPr>
           <w:rFonts w:asciiTheme="majorHAnsi" w:hAnsiTheme="majorHAnsi" w:cstheme="majorHAnsi"/>
@@ -2569,7 +2574,7 @@
         </w:rPr>
         <w:t>4</w:t>
       </w:r>
-      <w:bookmarkEnd w:id="3"/>
+      <w:bookmarkEnd w:id="4"/>
     </w:p>
     <w:p>
       <w:pPr>
@@ -2829,6 +2834,21 @@
         </w:rPr>
         <w:t>Melody (Tian)</w:t>
       </w:r>
+      <w:r>
+        <w:rPr>
+          <w:rFonts w:asciiTheme="majorHAnsi" w:hAnsiTheme="majorHAnsi" w:cstheme="majorHAnsi"/>
+          <w:lang w:eastAsia="en-CA"/>
+        </w:rPr>
+        <w:t xml:space="preserve"> </w:t>
+      </w:r>
+      <w:r>
+        <w:rPr>
+          <w:rFonts w:asciiTheme="majorHAnsi" w:hAnsiTheme="majorHAnsi" w:cstheme="majorHAnsi"/>
+          <w:highlight w:val="cyan"/>
+          <w:lang w:eastAsia="en-CA"/>
+        </w:rPr>
+        <w:t>Zhao</w:t>
+      </w:r>
     </w:p>
     <w:p>
       <w:pPr>
@@ -3086,21 +3106,7 @@
         <w:rPr>
           <w:rFonts w:asciiTheme="majorHAnsi" w:eastAsia="Calibri Light" w:hAnsiTheme="majorHAnsi" w:cstheme="majorHAnsi"/>
         </w:rPr>
-        <w:t xml:space="preserve">and </w:t>
-      </w:r>
-      <w:proofErr w:type="spellStart"/>
-      <w:r>
-        <w:rPr>
-          <w:rFonts w:asciiTheme="majorHAnsi" w:eastAsia="Calibri Light" w:hAnsiTheme="majorHAnsi" w:cstheme="majorHAnsi"/>
-        </w:rPr>
-        <w:t>Tushita</w:t>
-      </w:r>
-      <w:proofErr w:type="spellEnd"/>
-      <w:r>
-        <w:rPr>
-          <w:rFonts w:asciiTheme="majorHAnsi" w:eastAsia="Calibri Light" w:hAnsiTheme="majorHAnsi" w:cstheme="majorHAnsi"/>
-        </w:rPr>
-        <w:t xml:space="preserve"> </w:t>
+        <w:t xml:space="preserve">and Tushita </w:t>
       </w:r>
       <w:r>
         <w:rPr>
@@ -3483,16 +3489,14 @@
         <w:rPr>
           <w:rFonts w:asciiTheme="majorHAnsi" w:eastAsia="Calibri Light" w:hAnsiTheme="majorHAnsi" w:cstheme="majorHAnsi"/>
         </w:rPr>
-        <w:t xml:space="preserve">. </w:t>
-      </w:r>
-      <w:proofErr w:type="spellStart"/>
-      <w:r>
-        <w:rPr>
-          <w:rFonts w:asciiTheme="majorHAnsi" w:eastAsia="Calibri Light" w:hAnsiTheme="majorHAnsi" w:cstheme="majorHAnsi"/>
-        </w:rPr>
-        <w:t>Guaruv</w:t>
-      </w:r>
-      <w:proofErr w:type="spellEnd"/>
+        <w:t>. Gaura</w:t>
+      </w:r>
+      <w:r>
+        <w:rPr>
+          <w:rFonts w:asciiTheme="majorHAnsi" w:eastAsia="Calibri Light" w:hAnsiTheme="majorHAnsi" w:cstheme="majorHAnsi"/>
+        </w:rPr>
+        <w:t>v</w:t>
+      </w:r>
       <w:r>
         <w:rPr>
           <w:rFonts w:asciiTheme="majorHAnsi" w:eastAsia="Calibri Light" w:hAnsiTheme="majorHAnsi" w:cstheme="majorHAnsi"/>
@@ -3665,10 +3669,17 @@
       <w:r>
         <w:rPr>
           <w:rFonts w:asciiTheme="majorHAnsi" w:hAnsiTheme="majorHAnsi" w:cstheme="majorHAnsi"/>
-          <w:b/>
-          <w:lang w:eastAsia="en-CA"/>
-        </w:rPr>
-        <w:t xml:space="preserve">Front-end pages and Trello Peer-Review Board, </w:t>
+          <w:lang w:eastAsia="en-CA"/>
+        </w:rPr>
+        <w:t>Front-end pages and Trello Peer-Review Board,</w:t>
+      </w:r>
+      <w:r>
+        <w:rPr>
+          <w:rFonts w:asciiTheme="majorHAnsi" w:hAnsiTheme="majorHAnsi" w:cstheme="majorHAnsi"/>
+          <w:b/>
+          <w:lang w:eastAsia="en-CA"/>
+        </w:rPr>
+        <w:t xml:space="preserve"> </w:t>
       </w:r>
       <w:r>
         <w:rPr>
@@ -3676,6 +3687,13 @@
           <w:lang w:eastAsia="en-CA"/>
         </w:rPr>
         <w:t>Justin</w:t>
+      </w:r>
+      <w:r>
+        <w:rPr>
+          <w:rFonts w:asciiTheme="majorHAnsi" w:hAnsiTheme="majorHAnsi" w:cstheme="majorHAnsi"/>
+          <w:lang w:eastAsia="en-CA"/>
+        </w:rPr>
+        <w:t xml:space="preserve"> Ma</w:t>
       </w:r>
     </w:p>
     <w:p>
@@ -3716,7 +3734,6 @@
       <w:r>
         <w:rPr>
           <w:rFonts w:asciiTheme="majorHAnsi" w:hAnsiTheme="majorHAnsi" w:cstheme="majorHAnsi"/>
-          <w:b/>
           <w:lang w:eastAsia="en-CA"/>
         </w:rPr>
         <w:t>March 14</w:t>
@@ -3724,7 +3741,6 @@
       <w:r>
         <w:rPr>
           <w:rFonts w:asciiTheme="majorHAnsi" w:hAnsiTheme="majorHAnsi" w:cstheme="majorHAnsi"/>
-          <w:b/>
           <w:vertAlign w:val="superscript"/>
           <w:lang w:eastAsia="en-CA"/>
         </w:rPr>
@@ -3733,7 +3749,6 @@
       <w:r>
         <w:rPr>
           <w:rFonts w:asciiTheme="majorHAnsi" w:hAnsiTheme="majorHAnsi" w:cstheme="majorHAnsi"/>
-          <w:b/>
           <w:lang w:eastAsia="en-CA"/>
         </w:rPr>
         <w:t xml:space="preserve"> /17 at 4:00pm</w:t>
@@ -3858,17 +3873,46 @@
           <w:rFonts w:asciiTheme="majorHAnsi" w:hAnsiTheme="majorHAnsi" w:cstheme="majorHAnsi"/>
           <w:lang w:eastAsia="en-CA"/>
         </w:rPr>
-        <w:t xml:space="preserve">-up and a short tutorial was given so that each member start Code Policing on their own time. After the session, Justin was asked to modify the artifact as per the discussion. This was the final inspection of the </w:t>
-      </w:r>
-      <w:proofErr w:type="gramStart"/>
-      <w:r>
-        <w:rPr>
-          <w:rFonts w:asciiTheme="majorHAnsi" w:hAnsiTheme="majorHAnsi" w:cstheme="majorHAnsi"/>
-          <w:lang w:eastAsia="en-CA"/>
-        </w:rPr>
-        <w:t>term,</w:t>
-      </w:r>
-      <w:proofErr w:type="gramEnd"/>
+        <w:t xml:space="preserve">-up and a short tutorial was given so that each member start Code Policing on their own time. After the session, Justin was asked to modify the artifact as per the discussion. </w:t>
+      </w:r>
+    </w:p>
+    <w:p>
+      <w:pPr>
+        <w:rPr>
+          <w:rFonts w:asciiTheme="majorHAnsi" w:hAnsiTheme="majorHAnsi" w:cstheme="majorHAnsi"/>
+          <w:lang w:eastAsia="en-CA"/>
+        </w:rPr>
+      </w:pPr>
+      <w:r>
+        <w:rPr>
+          <w:rFonts w:asciiTheme="majorHAnsi" w:hAnsiTheme="majorHAnsi" w:cstheme="majorHAnsi"/>
+          <w:highlight w:val="cyan"/>
+          <w:lang w:eastAsia="en-CA"/>
+        </w:rPr>
+        <w:t>(added following to a new paragraph)</w:t>
+      </w:r>
+    </w:p>
+    <w:p>
+      <w:pPr>
+        <w:rPr>
+          <w:rFonts w:asciiTheme="majorHAnsi" w:hAnsiTheme="majorHAnsi" w:cstheme="majorHAnsi"/>
+          <w:lang w:eastAsia="en-CA"/>
+        </w:rPr>
+      </w:pPr>
+      <w:r>
+        <w:rPr>
+          <w:rFonts w:asciiTheme="majorHAnsi" w:hAnsiTheme="majorHAnsi" w:cstheme="majorHAnsi"/>
+          <w:lang w:eastAsia="en-CA"/>
+        </w:rPr>
+        <w:t xml:space="preserve">This was the final inspection of the </w:t>
+      </w:r>
+      <w:r>
+        <w:rPr>
+          <w:rFonts w:asciiTheme="majorHAnsi" w:hAnsiTheme="majorHAnsi" w:cstheme="majorHAnsi"/>
+          <w:lang w:eastAsia="en-CA"/>
+        </w:rPr>
+        <w:t>term;</w:t>
+      </w:r>
       <w:r>
         <w:rPr>
           <w:rFonts w:asciiTheme="majorHAnsi" w:hAnsiTheme="majorHAnsi" w:cstheme="majorHAnsi"/>
@@ -3915,7 +3959,7 @@
           <w:rFonts w:asciiTheme="majorHAnsi" w:hAnsiTheme="majorHAnsi" w:cstheme="majorHAnsi"/>
         </w:rPr>
       </w:pPr>
-      <w:bookmarkStart w:id="4" w:name="_Toc477601206"/>
+      <w:bookmarkStart w:id="5" w:name="_Toc477601206"/>
       <w:r>
         <w:rPr>
           <w:rFonts w:asciiTheme="majorHAnsi" w:hAnsiTheme="majorHAnsi" w:cstheme="majorHAnsi"/>
@@ -3928,7 +3972,7 @@
         </w:rPr>
         <w:t>.0 Client Communication</w:t>
       </w:r>
-      <w:bookmarkEnd w:id="4"/>
+      <w:bookmarkEnd w:id="5"/>
     </w:p>
     <w:p>
       <w:pPr>
@@ -4393,7 +4437,22 @@
           <w:rFonts w:asciiTheme="majorHAnsi" w:eastAsia="Times New Roman" w:hAnsiTheme="majorHAnsi" w:cstheme="majorHAnsi"/>
           <w:lang w:eastAsia="en-CA"/>
         </w:rPr>
-        <w:t>: March 16, 2017</w:t>
+        <w:t>: March 16</w:t>
+      </w:r>
+      <w:r>
+        <w:rPr>
+          <w:rFonts w:asciiTheme="majorHAnsi" w:eastAsia="Times New Roman" w:hAnsiTheme="majorHAnsi" w:cstheme="majorHAnsi"/>
+          <w:vertAlign w:val="superscript"/>
+          <w:lang w:eastAsia="en-CA"/>
+        </w:rPr>
+        <w:t>th</w:t>
+      </w:r>
+      <w:r>
+        <w:rPr>
+          <w:rFonts w:asciiTheme="majorHAnsi" w:eastAsia="Times New Roman" w:hAnsiTheme="majorHAnsi" w:cstheme="majorHAnsi"/>
+          <w:lang w:eastAsia="en-CA"/>
+        </w:rPr>
+        <w:t xml:space="preserve"> /17</w:t>
       </w:r>
     </w:p>
     <w:p>
@@ -4527,23 +4586,7 @@
           <w:rFonts w:asciiTheme="majorHAnsi" w:eastAsia="Times New Roman" w:hAnsiTheme="majorHAnsi" w:cstheme="majorHAnsi"/>
           <w:lang w:eastAsia="en-CA"/>
         </w:rPr>
-        <w:t xml:space="preserve">: </w:t>
-      </w:r>
-      <w:proofErr w:type="spellStart"/>
-      <w:r>
-        <w:rPr>
-          <w:rFonts w:asciiTheme="majorHAnsi" w:eastAsia="Times New Roman" w:hAnsiTheme="majorHAnsi" w:cstheme="majorHAnsi"/>
-          <w:lang w:eastAsia="en-CA"/>
-        </w:rPr>
-        <w:t>Tushita</w:t>
-      </w:r>
-      <w:proofErr w:type="spellEnd"/>
-      <w:r>
-        <w:rPr>
-          <w:rFonts w:asciiTheme="majorHAnsi" w:eastAsia="Times New Roman" w:hAnsiTheme="majorHAnsi" w:cstheme="majorHAnsi"/>
-          <w:lang w:eastAsia="en-CA"/>
-        </w:rPr>
-        <w:t xml:space="preserve"> (Project Lead), Kristof Mercier (Dev Lead)</w:t>
+        <w:t>: Tushita (Project Lead), Kristof Mercier (Dev Lead)</w:t>
       </w:r>
     </w:p>
     <w:p>
@@ -4668,6 +4711,7 @@
           <w:b/>
           <w:lang w:eastAsia="en-CA"/>
         </w:rPr>
+        <w:lastRenderedPageBreak/>
         <w:t>Summary</w:t>
       </w:r>
       <w:r>
@@ -4774,7 +4818,6 @@
           <w:rFonts w:asciiTheme="majorHAnsi" w:eastAsia="Times New Roman" w:hAnsiTheme="majorHAnsi" w:cstheme="majorHAnsi"/>
           <w:lang w:eastAsia="en-CA"/>
         </w:rPr>
-        <w:lastRenderedPageBreak/>
         <w:t xml:space="preserve">The navigation feature, </w:t>
       </w:r>
       <w:r>
@@ -5120,7 +5163,7 @@
           <w:color w:val="2E74B5"/>
         </w:rPr>
       </w:pPr>
-      <w:bookmarkStart w:id="5" w:name="_Toc477601207"/>
+      <w:bookmarkStart w:id="6" w:name="_Toc477601207"/>
       <w:r>
         <w:rPr>
           <w:rFonts w:asciiTheme="majorHAnsi" w:hAnsiTheme="majorHAnsi" w:cstheme="majorHAnsi"/>
@@ -5134,7 +5177,7 @@
         <w:t>.0 Risk Assessment</w:t>
       </w:r>
       <w:bookmarkEnd w:id="0"/>
-      <w:bookmarkEnd w:id="5"/>
+      <w:bookmarkEnd w:id="6"/>
     </w:p>
     <w:p>
       <w:pPr>
@@ -5203,14 +5246,14 @@
           <w:rFonts w:asciiTheme="majorHAnsi" w:eastAsia="Calibri Light" w:hAnsiTheme="majorHAnsi" w:cstheme="majorHAnsi"/>
         </w:rPr>
       </w:pPr>
-      <w:bookmarkStart w:id="6" w:name="_Toc477601208"/>
+      <w:bookmarkStart w:id="7" w:name="_Toc477601208"/>
       <w:r>
         <w:rPr>
           <w:rFonts w:asciiTheme="majorHAnsi" w:eastAsia="Calibri Light" w:hAnsiTheme="majorHAnsi" w:cstheme="majorHAnsi"/>
         </w:rPr>
         <w:t>5.1 Technical Risks</w:t>
       </w:r>
-      <w:bookmarkEnd w:id="6"/>
+      <w:bookmarkEnd w:id="7"/>
     </w:p>
     <w:p>
       <w:pPr>
@@ -5362,7 +5405,19 @@
         <w:rPr>
           <w:rFonts w:asciiTheme="majorHAnsi" w:eastAsia="Calibri Light" w:hAnsiTheme="majorHAnsi" w:cstheme="majorHAnsi"/>
         </w:rPr>
-        <w:t xml:space="preserve"> tasks this ID, and there may not be time to complete everything. </w:t>
+        <w:t xml:space="preserve"> tasks</w:t>
+      </w:r>
+      <w:r>
+        <w:rPr>
+          <w:rFonts w:asciiTheme="majorHAnsi" w:eastAsia="Calibri Light" w:hAnsiTheme="majorHAnsi" w:cstheme="majorHAnsi"/>
+        </w:rPr>
+        <w:t xml:space="preserve"> in</w:t>
+      </w:r>
+      <w:r>
+        <w:rPr>
+          <w:rFonts w:asciiTheme="majorHAnsi" w:eastAsia="Calibri Light" w:hAnsiTheme="majorHAnsi" w:cstheme="majorHAnsi"/>
+        </w:rPr>
+        <w:t xml:space="preserve"> this ID, and there may not be time to complete everything. </w:t>
       </w:r>
     </w:p>
     <w:p>
@@ -5712,7 +5767,6 @@
           <w:rFonts w:asciiTheme="majorHAnsi" w:eastAsia="Calibri Light" w:hAnsiTheme="majorHAnsi" w:cstheme="majorHAnsi"/>
           <w:b/>
         </w:rPr>
-        <w:lastRenderedPageBreak/>
         <w:t xml:space="preserve">Mitigation: </w:t>
       </w:r>
       <w:r>
@@ -5872,301 +5926,300 @@
           <w:color w:val="2F5496"/>
           <w:sz w:val="24"/>
         </w:rPr>
-        <w:t xml:space="preserve"> Tested by Code Freeze</w:t>
-      </w:r>
-    </w:p>
-    <w:p>
-      <w:pPr>
-        <w:spacing w:after="0" w:line="254" w:lineRule="auto"/>
-        <w:rPr>
-          <w:rFonts w:asciiTheme="majorHAnsi" w:eastAsia="Calibri Light" w:hAnsiTheme="majorHAnsi" w:cstheme="majorHAnsi"/>
-        </w:rPr>
-      </w:pPr>
-      <w:r>
-        <w:rPr>
-          <w:rFonts w:asciiTheme="majorHAnsi" w:eastAsia="Calibri Light" w:hAnsiTheme="majorHAnsi" w:cstheme="majorHAnsi"/>
-          <w:b/>
-        </w:rPr>
-        <w:t xml:space="preserve">Probability: </w:t>
-      </w:r>
-      <w:r>
-        <w:rPr>
-          <w:rFonts w:asciiTheme="majorHAnsi" w:eastAsia="Calibri Light" w:hAnsiTheme="majorHAnsi" w:cstheme="majorHAnsi"/>
-        </w:rPr>
-        <w:t>0.7</w:t>
-      </w:r>
-    </w:p>
-    <w:p>
-      <w:pPr>
-        <w:spacing w:after="0" w:line="254" w:lineRule="auto"/>
-        <w:rPr>
-          <w:rFonts w:asciiTheme="majorHAnsi" w:eastAsia="Calibri Light" w:hAnsiTheme="majorHAnsi" w:cstheme="majorHAnsi"/>
-        </w:rPr>
-      </w:pPr>
-      <w:r>
-        <w:rPr>
-          <w:rFonts w:asciiTheme="majorHAnsi" w:eastAsia="Calibri Light" w:hAnsiTheme="majorHAnsi" w:cstheme="majorHAnsi"/>
-          <w:b/>
-        </w:rPr>
-        <w:t xml:space="preserve">Loss: </w:t>
-      </w:r>
-      <w:r>
-        <w:rPr>
-          <w:rFonts w:asciiTheme="majorHAnsi" w:eastAsia="Calibri Light" w:hAnsiTheme="majorHAnsi" w:cstheme="majorHAnsi"/>
-        </w:rPr>
-        <w:t>0.5</w:t>
-      </w:r>
-    </w:p>
-    <w:p>
-      <w:pPr>
-        <w:spacing w:after="0" w:line="254" w:lineRule="auto"/>
-        <w:rPr>
-          <w:rFonts w:asciiTheme="majorHAnsi" w:eastAsia="Calibri Light" w:hAnsiTheme="majorHAnsi" w:cstheme="majorHAnsi"/>
-        </w:rPr>
-      </w:pPr>
-    </w:p>
-    <w:p>
-      <w:pPr>
-        <w:spacing w:line="254" w:lineRule="auto"/>
-        <w:rPr>
-          <w:rFonts w:asciiTheme="majorHAnsi" w:eastAsia="Calibri Light" w:hAnsiTheme="majorHAnsi" w:cstheme="majorHAnsi"/>
-        </w:rPr>
-      </w:pPr>
-      <w:r>
-        <w:rPr>
-          <w:rFonts w:asciiTheme="majorHAnsi" w:eastAsia="Calibri Light" w:hAnsiTheme="majorHAnsi" w:cstheme="majorHAnsi"/>
-          <w:b/>
-        </w:rPr>
-        <w:t>Scenario:</w:t>
-      </w:r>
-      <w:r>
-        <w:rPr>
-          <w:rFonts w:asciiTheme="majorHAnsi" w:eastAsia="Calibri Light" w:hAnsiTheme="majorHAnsi" w:cstheme="majorHAnsi"/>
-        </w:rPr>
-        <w:t xml:space="preserve"> For </w:t>
-      </w:r>
-      <w:r>
-        <w:rPr>
-          <w:rFonts w:asciiTheme="majorHAnsi" w:eastAsia="Calibri Light" w:hAnsiTheme="majorHAnsi" w:cstheme="majorHAnsi"/>
-        </w:rPr>
-        <w:t>ID</w:t>
-      </w:r>
-      <w:r>
-        <w:rPr>
-          <w:rFonts w:asciiTheme="majorHAnsi" w:eastAsia="Calibri Light" w:hAnsiTheme="majorHAnsi" w:cstheme="majorHAnsi"/>
-        </w:rPr>
-        <w:t>4</w:t>
-      </w:r>
-      <w:r>
-        <w:rPr>
-          <w:rFonts w:asciiTheme="majorHAnsi" w:eastAsia="Calibri Light" w:hAnsiTheme="majorHAnsi" w:cstheme="majorHAnsi"/>
-        </w:rPr>
-        <w:t xml:space="preserve">, development will continue </w:t>
-      </w:r>
-      <w:r>
-        <w:rPr>
-          <w:rFonts w:asciiTheme="majorHAnsi" w:eastAsia="Calibri Light" w:hAnsiTheme="majorHAnsi" w:cstheme="majorHAnsi"/>
-        </w:rPr>
-        <w:t>up until the deadline</w:t>
-      </w:r>
-      <w:r>
-        <w:rPr>
-          <w:rFonts w:asciiTheme="majorHAnsi" w:eastAsia="Calibri Light" w:hAnsiTheme="majorHAnsi" w:cstheme="majorHAnsi"/>
-        </w:rPr>
-        <w:t xml:space="preserve">. This will result in untested functionality at the ID4 deadline. </w:t>
-      </w:r>
-    </w:p>
-    <w:p>
-      <w:pPr>
-        <w:spacing w:line="254" w:lineRule="auto"/>
-        <w:rPr>
-          <w:rFonts w:asciiTheme="majorHAnsi" w:eastAsia="Calibri Light" w:hAnsiTheme="majorHAnsi" w:cstheme="majorHAnsi"/>
-        </w:rPr>
-      </w:pPr>
-      <w:r>
-        <w:rPr>
-          <w:rFonts w:asciiTheme="majorHAnsi" w:eastAsia="Calibri Light" w:hAnsiTheme="majorHAnsi" w:cstheme="majorHAnsi"/>
-          <w:b/>
-        </w:rPr>
-        <w:t xml:space="preserve">Mitigation: </w:t>
-      </w:r>
-      <w:r>
-        <w:rPr>
-          <w:rFonts w:asciiTheme="majorHAnsi" w:eastAsia="Calibri Light" w:hAnsiTheme="majorHAnsi" w:cstheme="majorHAnsi"/>
-        </w:rPr>
-        <w:t xml:space="preserve">The test team will be given </w:t>
-      </w:r>
-      <w:r>
-        <w:rPr>
-          <w:rFonts w:asciiTheme="majorHAnsi" w:eastAsia="Calibri Light" w:hAnsiTheme="majorHAnsi" w:cstheme="majorHAnsi"/>
-        </w:rPr>
-        <w:t xml:space="preserve">all finished code by </w:t>
-      </w:r>
-      <w:r>
-        <w:rPr>
-          <w:rFonts w:asciiTheme="majorHAnsi" w:eastAsia="Calibri Light" w:hAnsiTheme="majorHAnsi" w:cstheme="majorHAnsi"/>
-        </w:rPr>
-        <w:t>March 14</w:t>
-      </w:r>
-      <w:r>
-        <w:rPr>
-          <w:rFonts w:asciiTheme="majorHAnsi" w:eastAsia="Calibri Light" w:hAnsiTheme="majorHAnsi" w:cstheme="majorHAnsi"/>
-          <w:vertAlign w:val="superscript"/>
-        </w:rPr>
-        <w:t>th</w:t>
-      </w:r>
-      <w:r>
-        <w:rPr>
-          <w:rFonts w:asciiTheme="majorHAnsi" w:eastAsia="Calibri Light" w:hAnsiTheme="majorHAnsi" w:cstheme="majorHAnsi"/>
-        </w:rPr>
-        <w:t xml:space="preserve"> /17 and this code will be properly tested by the ID4 deadline.</w:t>
-      </w:r>
-      <w:r>
-        <w:rPr>
-          <w:rFonts w:asciiTheme="majorHAnsi" w:eastAsia="Calibri Light" w:hAnsiTheme="majorHAnsi" w:cstheme="majorHAnsi"/>
-        </w:rPr>
-        <w:t xml:space="preserve"> Any code written after </w:t>
-      </w:r>
-      <w:r>
-        <w:rPr>
-          <w:rFonts w:asciiTheme="majorHAnsi" w:eastAsia="Calibri Light" w:hAnsiTheme="majorHAnsi" w:cstheme="majorHAnsi"/>
-        </w:rPr>
-        <w:t>March 14</w:t>
-      </w:r>
-      <w:r>
-        <w:rPr>
-          <w:rFonts w:asciiTheme="majorHAnsi" w:eastAsia="Calibri Light" w:hAnsiTheme="majorHAnsi" w:cstheme="majorHAnsi"/>
-          <w:vertAlign w:val="superscript"/>
-        </w:rPr>
-        <w:t>th</w:t>
-      </w:r>
-      <w:r>
-        <w:rPr>
-          <w:rFonts w:asciiTheme="majorHAnsi" w:eastAsia="Calibri Light" w:hAnsiTheme="majorHAnsi" w:cstheme="majorHAnsi"/>
-        </w:rPr>
-        <w:t xml:space="preserve"> w</w:t>
-      </w:r>
-      <w:r>
-        <w:rPr>
-          <w:rFonts w:asciiTheme="majorHAnsi" w:eastAsia="Calibri Light" w:hAnsiTheme="majorHAnsi" w:cstheme="majorHAnsi"/>
-        </w:rPr>
-        <w:t xml:space="preserve">ill be fully tested in </w:t>
-      </w:r>
-      <w:r>
-        <w:rPr>
-          <w:rFonts w:asciiTheme="majorHAnsi" w:eastAsia="Calibri Light" w:hAnsiTheme="majorHAnsi" w:cstheme="majorHAnsi"/>
-        </w:rPr>
-        <w:t>ID</w:t>
-      </w:r>
-      <w:r>
-        <w:rPr>
-          <w:rFonts w:asciiTheme="majorHAnsi" w:eastAsia="Calibri Light" w:hAnsiTheme="majorHAnsi" w:cstheme="majorHAnsi"/>
-        </w:rPr>
-        <w:t>5</w:t>
-      </w:r>
-      <w:r>
-        <w:rPr>
-          <w:rFonts w:asciiTheme="majorHAnsi" w:eastAsia="Calibri Light" w:hAnsiTheme="majorHAnsi" w:cstheme="majorHAnsi"/>
-        </w:rPr>
-        <w:t xml:space="preserve">. </w:t>
-      </w:r>
-      <w:r>
-        <w:rPr>
-          <w:rFonts w:asciiTheme="majorHAnsi" w:eastAsia="Calibri Light" w:hAnsiTheme="majorHAnsi" w:cstheme="majorHAnsi"/>
-        </w:rPr>
-        <w:t xml:space="preserve">This will allow us to develop as much as possible before the code freeze. </w:t>
-      </w:r>
-    </w:p>
-    <w:p>
-      <w:pPr>
-        <w:spacing w:after="0" w:line="254" w:lineRule="auto"/>
-        <w:rPr>
-          <w:rFonts w:asciiTheme="majorHAnsi" w:eastAsia="Calibri Light" w:hAnsiTheme="majorHAnsi" w:cstheme="majorHAnsi"/>
-        </w:rPr>
-      </w:pPr>
-      <w:r>
-        <w:rPr>
-          <w:rFonts w:asciiTheme="majorHAnsi" w:eastAsia="Calibri Light" w:hAnsiTheme="majorHAnsi" w:cstheme="majorHAnsi"/>
-          <w:b/>
-        </w:rPr>
-        <w:t xml:space="preserve">Contingency Plan: </w:t>
-      </w:r>
-      <w:r>
-        <w:rPr>
-          <w:rFonts w:asciiTheme="majorHAnsi" w:eastAsia="Calibri Light" w:hAnsiTheme="majorHAnsi" w:cstheme="majorHAnsi"/>
-        </w:rPr>
-        <w:t>ID</w:t>
-      </w:r>
-      <w:r>
-        <w:rPr>
-          <w:rFonts w:asciiTheme="majorHAnsi" w:eastAsia="Calibri Light" w:hAnsiTheme="majorHAnsi" w:cstheme="majorHAnsi"/>
-        </w:rPr>
-        <w:t xml:space="preserve">5 will be dedicated to testing, debugging, </w:t>
-      </w:r>
-      <w:r>
-        <w:rPr>
-          <w:rFonts w:asciiTheme="majorHAnsi" w:eastAsia="Calibri Light" w:hAnsiTheme="majorHAnsi" w:cstheme="majorHAnsi"/>
-        </w:rPr>
-        <w:t>and code</w:t>
-      </w:r>
-      <w:r>
-        <w:rPr>
-          <w:rFonts w:asciiTheme="majorHAnsi" w:eastAsia="Calibri Light" w:hAnsiTheme="majorHAnsi" w:cstheme="majorHAnsi"/>
-        </w:rPr>
-        <w:t xml:space="preserve"> refactoring. This will make u</w:t>
-      </w:r>
-      <w:r>
-        <w:rPr>
-          <w:rFonts w:asciiTheme="majorHAnsi" w:eastAsia="Calibri Light" w:hAnsiTheme="majorHAnsi" w:cstheme="majorHAnsi"/>
-        </w:rPr>
-        <w:t>p for any lack of testing in ID</w:t>
-      </w:r>
-      <w:r>
-        <w:rPr>
-          <w:rFonts w:asciiTheme="majorHAnsi" w:eastAsia="Calibri Light" w:hAnsiTheme="majorHAnsi" w:cstheme="majorHAnsi"/>
-        </w:rPr>
-        <w:t>4.</w:t>
-      </w:r>
-    </w:p>
-    <w:p>
-      <w:pPr>
-        <w:spacing w:after="0" w:line="254" w:lineRule="auto"/>
-        <w:rPr>
-          <w:rFonts w:asciiTheme="majorHAnsi" w:eastAsia="Roboto Light" w:hAnsiTheme="majorHAnsi" w:cstheme="majorHAnsi"/>
-        </w:rPr>
-      </w:pPr>
-      <w:r>
-        <w:rPr>
-          <w:rFonts w:asciiTheme="majorHAnsi" w:eastAsia="Roboto Light" w:hAnsiTheme="majorHAnsi" w:cstheme="majorHAnsi"/>
-        </w:rPr>
-        <w:t xml:space="preserve"> </w:t>
-      </w:r>
-    </w:p>
-    <w:p>
-      <w:pPr>
-        <w:spacing w:after="0" w:line="254" w:lineRule="auto"/>
-        <w:rPr>
-          <w:rFonts w:asciiTheme="majorHAnsi" w:eastAsia="Calibri Light" w:hAnsiTheme="majorHAnsi" w:cstheme="majorHAnsi"/>
-        </w:rPr>
-      </w:pPr>
-    </w:p>
-    <w:p>
-      <w:pPr>
-        <w:spacing w:after="0" w:line="254" w:lineRule="auto"/>
+        <w:t xml:space="preserve"> Tested by Code</w:t>
+      </w:r>
+      <w:r>
         <w:rPr>
           <w:rFonts w:asciiTheme="majorHAnsi" w:eastAsia="Calibri Light" w:hAnsiTheme="majorHAnsi" w:cstheme="majorHAnsi"/>
           <w:color w:val="2F5496"/>
           <w:sz w:val="24"/>
-        </w:rPr>
-      </w:pPr>
+          <w:highlight w:val="cyan"/>
+        </w:rPr>
+        <w:t>/Feature</w:t>
+      </w:r>
       <w:r>
         <w:rPr>
           <w:rFonts w:asciiTheme="majorHAnsi" w:eastAsia="Calibri Light" w:hAnsiTheme="majorHAnsi" w:cstheme="majorHAnsi"/>
           <w:color w:val="2F5496"/>
           <w:sz w:val="24"/>
         </w:rPr>
-        <w:t>5.1.4 Inaccurate Time Estimations</w:t>
-      </w:r>
+        <w:t xml:space="preserve"> Freeze</w:t>
+      </w:r>
+    </w:p>
+    <w:p>
+      <w:pPr>
+        <w:spacing w:after="0" w:line="254" w:lineRule="auto"/>
+        <w:rPr>
+          <w:rFonts w:asciiTheme="majorHAnsi" w:eastAsia="Calibri Light" w:hAnsiTheme="majorHAnsi" w:cstheme="majorHAnsi"/>
+        </w:rPr>
+      </w:pPr>
+      <w:r>
+        <w:rPr>
+          <w:rFonts w:asciiTheme="majorHAnsi" w:eastAsia="Calibri Light" w:hAnsiTheme="majorHAnsi" w:cstheme="majorHAnsi"/>
+          <w:b/>
+        </w:rPr>
+        <w:t xml:space="preserve">Probability: </w:t>
+      </w:r>
+      <w:r>
+        <w:rPr>
+          <w:rFonts w:asciiTheme="majorHAnsi" w:eastAsia="Calibri Light" w:hAnsiTheme="majorHAnsi" w:cstheme="majorHAnsi"/>
+        </w:rPr>
+        <w:t>0.7</w:t>
+      </w:r>
+    </w:p>
+    <w:p>
+      <w:pPr>
+        <w:spacing w:after="0" w:line="254" w:lineRule="auto"/>
+        <w:rPr>
+          <w:rFonts w:asciiTheme="majorHAnsi" w:eastAsia="Calibri Light" w:hAnsiTheme="majorHAnsi" w:cstheme="majorHAnsi"/>
+        </w:rPr>
+      </w:pPr>
+      <w:r>
+        <w:rPr>
+          <w:rFonts w:asciiTheme="majorHAnsi" w:eastAsia="Calibri Light" w:hAnsiTheme="majorHAnsi" w:cstheme="majorHAnsi"/>
+          <w:b/>
+        </w:rPr>
+        <w:t xml:space="preserve">Loss: </w:t>
+      </w:r>
+      <w:r>
+        <w:rPr>
+          <w:rFonts w:asciiTheme="majorHAnsi" w:eastAsia="Calibri Light" w:hAnsiTheme="majorHAnsi" w:cstheme="majorHAnsi"/>
+        </w:rPr>
+        <w:t>0.5</w:t>
+      </w:r>
+    </w:p>
+    <w:p>
+      <w:pPr>
+        <w:spacing w:after="0" w:line="254" w:lineRule="auto"/>
+        <w:rPr>
+          <w:rFonts w:asciiTheme="majorHAnsi" w:eastAsia="Calibri Light" w:hAnsiTheme="majorHAnsi" w:cstheme="majorHAnsi"/>
+        </w:rPr>
+      </w:pPr>
+    </w:p>
+    <w:p>
+      <w:pPr>
+        <w:spacing w:line="254" w:lineRule="auto"/>
+        <w:rPr>
+          <w:rFonts w:asciiTheme="majorHAnsi" w:eastAsia="Calibri Light" w:hAnsiTheme="majorHAnsi" w:cstheme="majorHAnsi"/>
+        </w:rPr>
+      </w:pPr>
+      <w:r>
+        <w:rPr>
+          <w:rFonts w:asciiTheme="majorHAnsi" w:eastAsia="Calibri Light" w:hAnsiTheme="majorHAnsi" w:cstheme="majorHAnsi"/>
+          <w:b/>
+        </w:rPr>
+        <w:t>Scenario:</w:t>
+      </w:r>
+      <w:r>
+        <w:rPr>
+          <w:rFonts w:asciiTheme="majorHAnsi" w:eastAsia="Calibri Light" w:hAnsiTheme="majorHAnsi" w:cstheme="majorHAnsi"/>
+        </w:rPr>
+        <w:t xml:space="preserve"> For </w:t>
+      </w:r>
+      <w:r>
+        <w:rPr>
+          <w:rFonts w:asciiTheme="majorHAnsi" w:eastAsia="Calibri Light" w:hAnsiTheme="majorHAnsi" w:cstheme="majorHAnsi"/>
+        </w:rPr>
+        <w:t>ID</w:t>
+      </w:r>
+      <w:r>
+        <w:rPr>
+          <w:rFonts w:asciiTheme="majorHAnsi" w:eastAsia="Calibri Light" w:hAnsiTheme="majorHAnsi" w:cstheme="majorHAnsi"/>
+        </w:rPr>
+        <w:t>4</w:t>
+      </w:r>
+      <w:r>
+        <w:rPr>
+          <w:rFonts w:asciiTheme="majorHAnsi" w:eastAsia="Calibri Light" w:hAnsiTheme="majorHAnsi" w:cstheme="majorHAnsi"/>
+        </w:rPr>
+        <w:t xml:space="preserve">, development will continue </w:t>
+      </w:r>
+      <w:r>
+        <w:rPr>
+          <w:rFonts w:asciiTheme="majorHAnsi" w:eastAsia="Calibri Light" w:hAnsiTheme="majorHAnsi" w:cstheme="majorHAnsi"/>
+        </w:rPr>
+        <w:t>up until the deadline</w:t>
+      </w:r>
+      <w:r>
+        <w:rPr>
+          <w:rFonts w:asciiTheme="majorHAnsi" w:eastAsia="Calibri Light" w:hAnsiTheme="majorHAnsi" w:cstheme="majorHAnsi"/>
+        </w:rPr>
+        <w:t xml:space="preserve">. This will result in untested functionality at the ID4 deadline. </w:t>
+      </w:r>
+    </w:p>
+    <w:p>
+      <w:pPr>
+        <w:spacing w:line="254" w:lineRule="auto"/>
+        <w:rPr>
+          <w:rFonts w:asciiTheme="majorHAnsi" w:eastAsia="Calibri Light" w:hAnsiTheme="majorHAnsi" w:cstheme="majorHAnsi"/>
+        </w:rPr>
+      </w:pPr>
+      <w:r>
+        <w:rPr>
+          <w:rFonts w:asciiTheme="majorHAnsi" w:eastAsia="Calibri Light" w:hAnsiTheme="majorHAnsi" w:cstheme="majorHAnsi"/>
+          <w:b/>
+        </w:rPr>
+        <w:t xml:space="preserve">Mitigation: </w:t>
+      </w:r>
+      <w:r>
+        <w:rPr>
+          <w:rFonts w:asciiTheme="majorHAnsi" w:eastAsia="Calibri Light" w:hAnsiTheme="majorHAnsi" w:cstheme="majorHAnsi"/>
+        </w:rPr>
+        <w:t xml:space="preserve">The test team will be given </w:t>
+      </w:r>
+      <w:r>
+        <w:rPr>
+          <w:rFonts w:asciiTheme="majorHAnsi" w:eastAsia="Calibri Light" w:hAnsiTheme="majorHAnsi" w:cstheme="majorHAnsi"/>
+        </w:rPr>
+        <w:t xml:space="preserve">all finished code by </w:t>
+      </w:r>
+      <w:r>
+        <w:rPr>
+          <w:rFonts w:asciiTheme="majorHAnsi" w:eastAsia="Calibri Light" w:hAnsiTheme="majorHAnsi" w:cstheme="majorHAnsi"/>
+        </w:rPr>
+        <w:t>March 14</w:t>
+      </w:r>
+      <w:r>
+        <w:rPr>
+          <w:rFonts w:asciiTheme="majorHAnsi" w:eastAsia="Calibri Light" w:hAnsiTheme="majorHAnsi" w:cstheme="majorHAnsi"/>
+          <w:vertAlign w:val="superscript"/>
+        </w:rPr>
+        <w:t>th</w:t>
+      </w:r>
+      <w:r>
+        <w:rPr>
+          <w:rFonts w:asciiTheme="majorHAnsi" w:eastAsia="Calibri Light" w:hAnsiTheme="majorHAnsi" w:cstheme="majorHAnsi"/>
+        </w:rPr>
+        <w:t xml:space="preserve"> /17 and this code will be properly tested by the ID4 deadline.</w:t>
+      </w:r>
+      <w:r>
+        <w:rPr>
+          <w:rFonts w:asciiTheme="majorHAnsi" w:eastAsia="Calibri Light" w:hAnsiTheme="majorHAnsi" w:cstheme="majorHAnsi"/>
+        </w:rPr>
+        <w:t xml:space="preserve"> Any code written after </w:t>
+      </w:r>
+      <w:r>
+        <w:rPr>
+          <w:rFonts w:asciiTheme="majorHAnsi" w:eastAsia="Calibri Light" w:hAnsiTheme="majorHAnsi" w:cstheme="majorHAnsi"/>
+        </w:rPr>
+        <w:t>March 14</w:t>
+      </w:r>
+      <w:r>
+        <w:rPr>
+          <w:rFonts w:asciiTheme="majorHAnsi" w:eastAsia="Calibri Light" w:hAnsiTheme="majorHAnsi" w:cstheme="majorHAnsi"/>
+          <w:vertAlign w:val="superscript"/>
+        </w:rPr>
+        <w:t>th</w:t>
+      </w:r>
+      <w:r>
+        <w:rPr>
+          <w:rFonts w:asciiTheme="majorHAnsi" w:eastAsia="Calibri Light" w:hAnsiTheme="majorHAnsi" w:cstheme="majorHAnsi"/>
+        </w:rPr>
+        <w:t xml:space="preserve"> w</w:t>
+      </w:r>
+      <w:r>
+        <w:rPr>
+          <w:rFonts w:asciiTheme="majorHAnsi" w:eastAsia="Calibri Light" w:hAnsiTheme="majorHAnsi" w:cstheme="majorHAnsi"/>
+        </w:rPr>
+        <w:t xml:space="preserve">ill be fully tested in </w:t>
+      </w:r>
+      <w:r>
+        <w:rPr>
+          <w:rFonts w:asciiTheme="majorHAnsi" w:eastAsia="Calibri Light" w:hAnsiTheme="majorHAnsi" w:cstheme="majorHAnsi"/>
+        </w:rPr>
+        <w:t>ID</w:t>
+      </w:r>
+      <w:r>
+        <w:rPr>
+          <w:rFonts w:asciiTheme="majorHAnsi" w:eastAsia="Calibri Light" w:hAnsiTheme="majorHAnsi" w:cstheme="majorHAnsi"/>
+        </w:rPr>
+        <w:t>5</w:t>
+      </w:r>
+      <w:r>
+        <w:rPr>
+          <w:rFonts w:asciiTheme="majorHAnsi" w:eastAsia="Calibri Light" w:hAnsiTheme="majorHAnsi" w:cstheme="majorHAnsi"/>
+        </w:rPr>
+        <w:t xml:space="preserve">. </w:t>
+      </w:r>
+      <w:r>
+        <w:rPr>
+          <w:rFonts w:asciiTheme="majorHAnsi" w:eastAsia="Calibri Light" w:hAnsiTheme="majorHAnsi" w:cstheme="majorHAnsi"/>
+        </w:rPr>
+        <w:t xml:space="preserve">This will allow us to develop as much as possible before the code freeze. </w:t>
+      </w:r>
+    </w:p>
+    <w:p>
+      <w:pPr>
+        <w:spacing w:after="0" w:line="254" w:lineRule="auto"/>
+        <w:rPr>
+          <w:rFonts w:asciiTheme="majorHAnsi" w:eastAsia="Calibri Light" w:hAnsiTheme="majorHAnsi" w:cstheme="majorHAnsi"/>
+        </w:rPr>
+      </w:pPr>
+      <w:r>
+        <w:rPr>
+          <w:rFonts w:asciiTheme="majorHAnsi" w:eastAsia="Calibri Light" w:hAnsiTheme="majorHAnsi" w:cstheme="majorHAnsi"/>
+          <w:b/>
+        </w:rPr>
+        <w:t xml:space="preserve">Contingency Plan: </w:t>
+      </w:r>
+      <w:r>
+        <w:rPr>
+          <w:rFonts w:asciiTheme="majorHAnsi" w:eastAsia="Calibri Light" w:hAnsiTheme="majorHAnsi" w:cstheme="majorHAnsi"/>
+        </w:rPr>
+        <w:t>ID</w:t>
+      </w:r>
+      <w:r>
+        <w:rPr>
+          <w:rFonts w:asciiTheme="majorHAnsi" w:eastAsia="Calibri Light" w:hAnsiTheme="majorHAnsi" w:cstheme="majorHAnsi"/>
+        </w:rPr>
+        <w:t xml:space="preserve">5 will be dedicated to testing, debugging, </w:t>
+      </w:r>
+      <w:r>
+        <w:rPr>
+          <w:rFonts w:asciiTheme="majorHAnsi" w:eastAsia="Calibri Light" w:hAnsiTheme="majorHAnsi" w:cstheme="majorHAnsi"/>
+        </w:rPr>
+        <w:t>and code</w:t>
+      </w:r>
+      <w:r>
+        <w:rPr>
+          <w:rFonts w:asciiTheme="majorHAnsi" w:eastAsia="Calibri Light" w:hAnsiTheme="majorHAnsi" w:cstheme="majorHAnsi"/>
+        </w:rPr>
+        <w:t xml:space="preserve"> refactoring. This will make u</w:t>
+      </w:r>
+      <w:r>
+        <w:rPr>
+          <w:rFonts w:asciiTheme="majorHAnsi" w:eastAsia="Calibri Light" w:hAnsiTheme="majorHAnsi" w:cstheme="majorHAnsi"/>
+        </w:rPr>
+        <w:t>p for any lack of testing in ID</w:t>
+      </w:r>
+      <w:r>
+        <w:rPr>
+          <w:rFonts w:asciiTheme="majorHAnsi" w:eastAsia="Calibri Light" w:hAnsiTheme="majorHAnsi" w:cstheme="majorHAnsi"/>
+        </w:rPr>
+        <w:t>4.</w:t>
+      </w:r>
+    </w:p>
+    <w:p>
+      <w:pPr>
+        <w:spacing w:after="0" w:line="254" w:lineRule="auto"/>
+        <w:rPr>
+          <w:rFonts w:asciiTheme="majorHAnsi" w:eastAsia="Roboto Light" w:hAnsiTheme="majorHAnsi" w:cstheme="majorHAnsi"/>
+        </w:rPr>
+      </w:pPr>
+      <w:r>
+        <w:rPr>
+          <w:rFonts w:asciiTheme="majorHAnsi" w:eastAsia="Roboto Light" w:hAnsiTheme="majorHAnsi" w:cstheme="majorHAnsi"/>
+        </w:rPr>
+        <w:t xml:space="preserve"> </w:t>
+      </w:r>
+    </w:p>
+    <w:p>
+      <w:pPr>
+        <w:spacing w:after="0" w:line="254" w:lineRule="auto"/>
+        <w:rPr>
+          <w:rFonts w:asciiTheme="majorHAnsi" w:eastAsia="Calibri Light" w:hAnsiTheme="majorHAnsi" w:cstheme="majorHAnsi"/>
+        </w:rPr>
+      </w:pPr>
     </w:p>
     <w:p>
       <w:pPr>
@@ -6177,250 +6230,24 @@
           <w:sz w:val="24"/>
         </w:rPr>
       </w:pPr>
-    </w:p>
-    <w:p>
-      <w:pPr>
-        <w:spacing w:after="0" w:line="254" w:lineRule="auto"/>
-        <w:rPr>
-          <w:rFonts w:asciiTheme="majorHAnsi" w:eastAsia="Calibri Light" w:hAnsiTheme="majorHAnsi" w:cstheme="majorHAnsi"/>
-        </w:rPr>
-      </w:pPr>
-      <w:r>
-        <w:rPr>
-          <w:rFonts w:asciiTheme="majorHAnsi" w:eastAsia="Calibri Light" w:hAnsiTheme="majorHAnsi" w:cstheme="majorHAnsi"/>
-          <w:b/>
-        </w:rPr>
-        <w:t>Probability</w:t>
-      </w:r>
-      <w:r>
-        <w:rPr>
-          <w:rFonts w:asciiTheme="majorHAnsi" w:eastAsia="Calibri Light" w:hAnsiTheme="majorHAnsi" w:cstheme="majorHAnsi"/>
-        </w:rPr>
-        <w:t>: 0.4</w:t>
-      </w:r>
-    </w:p>
-    <w:p>
-      <w:pPr>
-        <w:spacing w:after="0" w:line="254" w:lineRule="auto"/>
-        <w:rPr>
-          <w:rFonts w:asciiTheme="majorHAnsi" w:eastAsia="Calibri Light" w:hAnsiTheme="majorHAnsi" w:cstheme="majorHAnsi"/>
-        </w:rPr>
-      </w:pPr>
-      <w:r>
-        <w:rPr>
-          <w:rFonts w:asciiTheme="majorHAnsi" w:eastAsia="Calibri Light" w:hAnsiTheme="majorHAnsi" w:cstheme="majorHAnsi"/>
-          <w:b/>
-        </w:rPr>
-        <w:t xml:space="preserve">Loss: </w:t>
-      </w:r>
-      <w:r>
-        <w:rPr>
-          <w:rFonts w:asciiTheme="majorHAnsi" w:eastAsia="Calibri Light" w:hAnsiTheme="majorHAnsi" w:cstheme="majorHAnsi"/>
-        </w:rPr>
-        <w:t>0.7</w:t>
-      </w:r>
-    </w:p>
-    <w:p>
-      <w:pPr>
-        <w:spacing w:after="0" w:line="254" w:lineRule="auto"/>
-        <w:rPr>
-          <w:rFonts w:asciiTheme="majorHAnsi" w:eastAsia="Calibri Light" w:hAnsiTheme="majorHAnsi" w:cstheme="majorHAnsi"/>
-        </w:rPr>
-      </w:pPr>
-    </w:p>
-    <w:p>
-      <w:pPr>
-        <w:spacing w:line="254" w:lineRule="auto"/>
-        <w:rPr>
-          <w:rFonts w:asciiTheme="majorHAnsi" w:eastAsia="Calibri Light" w:hAnsiTheme="majorHAnsi" w:cstheme="majorHAnsi"/>
-        </w:rPr>
-      </w:pPr>
-      <w:r>
-        <w:rPr>
-          <w:rFonts w:asciiTheme="majorHAnsi" w:eastAsia="Calibri Light" w:hAnsiTheme="majorHAnsi" w:cstheme="majorHAnsi"/>
-          <w:b/>
-        </w:rPr>
-        <w:t xml:space="preserve">Scenario: </w:t>
-      </w:r>
-      <w:r>
-        <w:rPr>
-          <w:rFonts w:asciiTheme="majorHAnsi" w:eastAsia="Calibri Light" w:hAnsiTheme="majorHAnsi" w:cstheme="majorHAnsi"/>
-        </w:rPr>
-        <w:t>If the i</w:t>
-      </w:r>
-      <w:r>
-        <w:rPr>
-          <w:rFonts w:asciiTheme="majorHAnsi" w:eastAsia="Calibri Light" w:hAnsiTheme="majorHAnsi" w:cstheme="majorHAnsi"/>
-        </w:rPr>
-        <w:t xml:space="preserve">mplementation of </w:t>
-      </w:r>
-      <w:r>
-        <w:rPr>
-          <w:rFonts w:asciiTheme="majorHAnsi" w:eastAsia="Calibri Light" w:hAnsiTheme="majorHAnsi" w:cstheme="majorHAnsi"/>
-        </w:rPr>
-        <w:t>certain</w:t>
-      </w:r>
-      <w:r>
-        <w:rPr>
-          <w:rFonts w:asciiTheme="majorHAnsi" w:eastAsia="Calibri Light" w:hAnsiTheme="majorHAnsi" w:cstheme="majorHAnsi"/>
-        </w:rPr>
-        <w:t xml:space="preserve"> features </w:t>
-      </w:r>
-      <w:r>
-        <w:rPr>
-          <w:rFonts w:asciiTheme="majorHAnsi" w:eastAsia="Calibri Light" w:hAnsiTheme="majorHAnsi" w:cstheme="majorHAnsi"/>
-        </w:rPr>
-        <w:t>takes</w:t>
-      </w:r>
-      <w:r>
-        <w:rPr>
-          <w:rFonts w:asciiTheme="majorHAnsi" w:eastAsia="Calibri Light" w:hAnsiTheme="majorHAnsi" w:cstheme="majorHAnsi"/>
-        </w:rPr>
-        <w:t xml:space="preserve"> longer than expected</w:t>
-      </w:r>
-      <w:r>
-        <w:rPr>
-          <w:rFonts w:asciiTheme="majorHAnsi" w:eastAsia="Calibri Light" w:hAnsiTheme="majorHAnsi" w:cstheme="majorHAnsi"/>
-        </w:rPr>
-        <w:t>, the app</w:t>
-      </w:r>
-      <w:r>
-        <w:rPr>
-          <w:rFonts w:asciiTheme="majorHAnsi" w:eastAsia="Calibri Light" w:hAnsiTheme="majorHAnsi" w:cstheme="majorHAnsi"/>
-        </w:rPr>
-        <w:t xml:space="preserve"> may not be finished before the code freeze.</w:t>
-      </w:r>
-    </w:p>
-    <w:p>
-      <w:pPr>
-        <w:spacing w:after="0" w:line="254" w:lineRule="auto"/>
-        <w:rPr>
-          <w:rFonts w:asciiTheme="majorHAnsi" w:eastAsia="Calibri Light" w:hAnsiTheme="majorHAnsi" w:cstheme="majorHAnsi"/>
-        </w:rPr>
-      </w:pPr>
-      <w:r>
-        <w:rPr>
-          <w:rFonts w:asciiTheme="majorHAnsi" w:eastAsia="Calibri Light" w:hAnsiTheme="majorHAnsi" w:cstheme="majorHAnsi"/>
-          <w:b/>
-        </w:rPr>
-        <w:t xml:space="preserve">Mitigation: </w:t>
-      </w:r>
-      <w:r>
-        <w:rPr>
-          <w:rFonts w:asciiTheme="majorHAnsi" w:eastAsia="Calibri Light" w:hAnsiTheme="majorHAnsi" w:cstheme="majorHAnsi"/>
-        </w:rPr>
-        <w:t xml:space="preserve">Group members will communicate with </w:t>
-      </w:r>
-      <w:r>
-        <w:rPr>
-          <w:rFonts w:asciiTheme="majorHAnsi" w:eastAsia="Calibri Light" w:hAnsiTheme="majorHAnsi" w:cstheme="majorHAnsi"/>
-        </w:rPr>
-        <w:t>team leads</w:t>
-      </w:r>
-      <w:r>
-        <w:rPr>
-          <w:rFonts w:asciiTheme="majorHAnsi" w:eastAsia="Calibri Light" w:hAnsiTheme="majorHAnsi" w:cstheme="majorHAnsi"/>
-        </w:rPr>
-        <w:t xml:space="preserve"> to ensure that </w:t>
-      </w:r>
-      <w:r>
-        <w:rPr>
-          <w:rFonts w:asciiTheme="majorHAnsi" w:eastAsia="Calibri Light" w:hAnsiTheme="majorHAnsi" w:cstheme="majorHAnsi"/>
-        </w:rPr>
-        <w:t xml:space="preserve">all tasks are being properly monitored and </w:t>
-      </w:r>
-      <w:r>
-        <w:rPr>
-          <w:rFonts w:asciiTheme="majorHAnsi" w:eastAsia="Calibri Light" w:hAnsiTheme="majorHAnsi" w:cstheme="majorHAnsi"/>
-        </w:rPr>
-        <w:t>that</w:t>
-      </w:r>
-      <w:r>
-        <w:rPr>
-          <w:rFonts w:asciiTheme="majorHAnsi" w:eastAsia="Calibri Light" w:hAnsiTheme="majorHAnsi" w:cstheme="majorHAnsi"/>
-        </w:rPr>
-        <w:t xml:space="preserve"> </w:t>
-      </w:r>
-      <w:r>
-        <w:rPr>
-          <w:rFonts w:asciiTheme="majorHAnsi" w:eastAsia="Calibri Light" w:hAnsiTheme="majorHAnsi" w:cstheme="majorHAnsi"/>
-        </w:rPr>
-        <w:t xml:space="preserve">the highest priority features </w:t>
-      </w:r>
-      <w:r>
-        <w:rPr>
-          <w:rFonts w:asciiTheme="majorHAnsi" w:eastAsia="Calibri Light" w:hAnsiTheme="majorHAnsi" w:cstheme="majorHAnsi"/>
-        </w:rPr>
-        <w:t xml:space="preserve">are being implemented first. </w:t>
-      </w:r>
-    </w:p>
-    <w:p>
-      <w:pPr>
-        <w:spacing w:after="0" w:line="254" w:lineRule="auto"/>
-        <w:rPr>
-          <w:rFonts w:asciiTheme="majorHAnsi" w:eastAsia="Calibri Light" w:hAnsiTheme="majorHAnsi" w:cstheme="majorHAnsi"/>
-        </w:rPr>
-      </w:pPr>
-    </w:p>
-    <w:p>
-      <w:pPr>
-        <w:spacing w:after="0" w:line="254" w:lineRule="auto"/>
-        <w:rPr>
-          <w:rFonts w:asciiTheme="majorHAnsi" w:eastAsia="Calibri Light" w:hAnsiTheme="majorHAnsi" w:cstheme="majorHAnsi"/>
-        </w:rPr>
-      </w:pPr>
-      <w:r>
-        <w:rPr>
-          <w:rFonts w:asciiTheme="majorHAnsi" w:eastAsia="Calibri Light" w:hAnsiTheme="majorHAnsi" w:cstheme="majorHAnsi"/>
-          <w:b/>
-        </w:rPr>
-        <w:t xml:space="preserve">Contingency Plan: </w:t>
-      </w:r>
-      <w:r>
-        <w:rPr>
-          <w:rFonts w:asciiTheme="majorHAnsi" w:eastAsia="Calibri Light" w:hAnsiTheme="majorHAnsi" w:cstheme="majorHAnsi"/>
-        </w:rPr>
-        <w:t xml:space="preserve">If the time to complete tasks is underestimated, </w:t>
-      </w:r>
-      <w:r>
-        <w:rPr>
-          <w:rFonts w:asciiTheme="majorHAnsi" w:eastAsia="Calibri Light" w:hAnsiTheme="majorHAnsi" w:cstheme="majorHAnsi"/>
-        </w:rPr>
-        <w:t>these features will be cut from the app and documented in the ID5 Programmer Documentation.</w:t>
-      </w:r>
-    </w:p>
-    <w:p>
-      <w:pPr>
-        <w:spacing w:after="0" w:line="254" w:lineRule="auto"/>
-        <w:rPr>
-          <w:rFonts w:asciiTheme="majorHAnsi" w:eastAsia="Calibri Light" w:hAnsiTheme="majorHAnsi" w:cstheme="majorHAnsi"/>
-        </w:rPr>
-      </w:pPr>
-    </w:p>
-    <w:p>
-      <w:pPr>
-        <w:spacing w:after="0" w:line="254" w:lineRule="auto"/>
-        <w:rPr>
-          <w:rFonts w:asciiTheme="majorHAnsi" w:eastAsia="Calibri Light" w:hAnsiTheme="majorHAnsi" w:cstheme="majorHAnsi"/>
-        </w:rPr>
-      </w:pPr>
-    </w:p>
-    <w:p>
-      <w:pPr>
+      <w:r>
         <w:rPr>
           <w:rFonts w:asciiTheme="majorHAnsi" w:eastAsia="Calibri Light" w:hAnsiTheme="majorHAnsi" w:cstheme="majorHAnsi"/>
           <w:color w:val="2F5496"/>
           <w:sz w:val="24"/>
         </w:rPr>
-      </w:pPr>
-      <w:r>
+        <w:t>5.1.4 Inaccurate Time Estimations</w:t>
+      </w:r>
+    </w:p>
+    <w:p>
+      <w:pPr>
+        <w:spacing w:after="0" w:line="254" w:lineRule="auto"/>
         <w:rPr>
           <w:rFonts w:asciiTheme="majorHAnsi" w:eastAsia="Calibri Light" w:hAnsiTheme="majorHAnsi" w:cstheme="majorHAnsi"/>
           <w:color w:val="2F5496"/>
           <w:sz w:val="24"/>
         </w:rPr>
-        <w:t>5.1.5 Compatibility Issues</w:t>
-      </w:r>
+      </w:pPr>
     </w:p>
     <w:p>
       <w:pPr>
@@ -6434,13 +6261,13 @@
           <w:rFonts w:asciiTheme="majorHAnsi" w:eastAsia="Calibri Light" w:hAnsiTheme="majorHAnsi" w:cstheme="majorHAnsi"/>
           <w:b/>
         </w:rPr>
-        <w:t xml:space="preserve">Probability: </w:t>
-      </w:r>
-      <w:r>
-        <w:rPr>
-          <w:rFonts w:asciiTheme="majorHAnsi" w:eastAsia="Calibri Light" w:hAnsiTheme="majorHAnsi" w:cstheme="majorHAnsi"/>
-        </w:rPr>
-        <w:t>0.6</w:t>
+        <w:t>Probability</w:t>
+      </w:r>
+      <w:r>
+        <w:rPr>
+          <w:rFonts w:asciiTheme="majorHAnsi" w:eastAsia="Calibri Light" w:hAnsiTheme="majorHAnsi" w:cstheme="majorHAnsi"/>
+        </w:rPr>
+        <w:t>: 0.4</w:t>
       </w:r>
     </w:p>
     <w:p>
@@ -6461,7 +6288,7 @@
         <w:rPr>
           <w:rFonts w:asciiTheme="majorHAnsi" w:eastAsia="Calibri Light" w:hAnsiTheme="majorHAnsi" w:cstheme="majorHAnsi"/>
         </w:rPr>
-        <w:t>0.2</w:t>
+        <w:t>0.7</w:t>
       </w:r>
     </w:p>
     <w:p>
@@ -6484,57 +6311,62 @@
           <w:rFonts w:asciiTheme="majorHAnsi" w:eastAsia="Calibri Light" w:hAnsiTheme="majorHAnsi" w:cstheme="majorHAnsi"/>
           <w:b/>
         </w:rPr>
-        <w:t>Scenario:</w:t>
-      </w:r>
-      <w:r>
-        <w:rPr>
-          <w:rFonts w:asciiTheme="majorHAnsi" w:eastAsia="Calibri Light" w:hAnsiTheme="majorHAnsi" w:cstheme="majorHAnsi"/>
-        </w:rPr>
-        <w:t xml:space="preserve"> Due to our app’s multi-platform functionality</w:t>
-      </w:r>
-      <w:r>
-        <w:rPr>
-          <w:rFonts w:asciiTheme="majorHAnsi" w:eastAsia="Calibri Light" w:hAnsiTheme="majorHAnsi" w:cstheme="majorHAnsi"/>
-        </w:rPr>
-        <w:t>, implement</w:t>
-      </w:r>
-      <w:r>
-        <w:rPr>
-          <w:rFonts w:asciiTheme="majorHAnsi" w:eastAsia="Calibri Light" w:hAnsiTheme="majorHAnsi" w:cstheme="majorHAnsi"/>
-        </w:rPr>
-        <w:t>ing</w:t>
-      </w:r>
-      <w:r>
-        <w:rPr>
-          <w:rFonts w:asciiTheme="majorHAnsi" w:eastAsia="Calibri Light" w:hAnsiTheme="majorHAnsi" w:cstheme="majorHAnsi"/>
-        </w:rPr>
-        <w:t xml:space="preserve"> extensive testing on all platforms</w:t>
-      </w:r>
-      <w:r>
-        <w:rPr>
-          <w:rFonts w:asciiTheme="majorHAnsi" w:eastAsia="Calibri Light" w:hAnsiTheme="majorHAnsi" w:cstheme="majorHAnsi"/>
-        </w:rPr>
-        <w:t xml:space="preserve"> will be challenging</w:t>
-      </w:r>
-      <w:r>
-        <w:rPr>
-          <w:rFonts w:asciiTheme="majorHAnsi" w:eastAsia="Calibri Light" w:hAnsiTheme="majorHAnsi" w:cstheme="majorHAnsi"/>
-        </w:rPr>
-        <w:t>.</w:t>
-      </w:r>
-      <w:r>
-        <w:rPr>
-          <w:rFonts w:asciiTheme="majorHAnsi" w:eastAsia="Calibri Light" w:hAnsiTheme="majorHAnsi" w:cstheme="majorHAnsi"/>
-        </w:rPr>
-        <w:t xml:space="preserve"> There may not be time to fully test compatibility of all platforms.</w:t>
-      </w:r>
-    </w:p>
-    <w:p>
-      <w:pPr>
-        <w:spacing w:line="254" w:lineRule="auto"/>
-        <w:rPr>
-          <w:rFonts w:asciiTheme="majorHAnsi" w:eastAsia="Calibri Light" w:hAnsiTheme="majorHAnsi" w:cstheme="majorHAnsi"/>
-          <w:b/>
+        <w:t xml:space="preserve">Scenario: </w:t>
+      </w:r>
+      <w:r>
+        <w:rPr>
+          <w:rFonts w:asciiTheme="majorHAnsi" w:eastAsia="Calibri Light" w:hAnsiTheme="majorHAnsi" w:cstheme="majorHAnsi"/>
+        </w:rPr>
+        <w:t>If the i</w:t>
+      </w:r>
+      <w:r>
+        <w:rPr>
+          <w:rFonts w:asciiTheme="majorHAnsi" w:eastAsia="Calibri Light" w:hAnsiTheme="majorHAnsi" w:cstheme="majorHAnsi"/>
+        </w:rPr>
+        <w:t xml:space="preserve">mplementation of </w:t>
+      </w:r>
+      <w:r>
+        <w:rPr>
+          <w:rFonts w:asciiTheme="majorHAnsi" w:eastAsia="Calibri Light" w:hAnsiTheme="majorHAnsi" w:cstheme="majorHAnsi"/>
+        </w:rPr>
+        <w:t>certain</w:t>
+      </w:r>
+      <w:r>
+        <w:rPr>
+          <w:rFonts w:asciiTheme="majorHAnsi" w:eastAsia="Calibri Light" w:hAnsiTheme="majorHAnsi" w:cstheme="majorHAnsi"/>
+        </w:rPr>
+        <w:t xml:space="preserve"> features </w:t>
+      </w:r>
+      <w:r>
+        <w:rPr>
+          <w:rFonts w:asciiTheme="majorHAnsi" w:eastAsia="Calibri Light" w:hAnsiTheme="majorHAnsi" w:cstheme="majorHAnsi"/>
+        </w:rPr>
+        <w:t>takes</w:t>
+      </w:r>
+      <w:r>
+        <w:rPr>
+          <w:rFonts w:asciiTheme="majorHAnsi" w:eastAsia="Calibri Light" w:hAnsiTheme="majorHAnsi" w:cstheme="majorHAnsi"/>
+        </w:rPr>
+        <w:t xml:space="preserve"> longer than expected</w:t>
+      </w:r>
+      <w:r>
+        <w:rPr>
+          <w:rFonts w:asciiTheme="majorHAnsi" w:eastAsia="Calibri Light" w:hAnsiTheme="majorHAnsi" w:cstheme="majorHAnsi"/>
+        </w:rPr>
+        <w:t>, the app</w:t>
+      </w:r>
+      <w:r>
+        <w:rPr>
+          <w:rFonts w:asciiTheme="majorHAnsi" w:eastAsia="Calibri Light" w:hAnsiTheme="majorHAnsi" w:cstheme="majorHAnsi"/>
+        </w:rPr>
+        <w:t xml:space="preserve"> may not be finished before the code freeze.</w:t>
+      </w:r>
+    </w:p>
+    <w:p>
+      <w:pPr>
+        <w:spacing w:after="0" w:line="254" w:lineRule="auto"/>
+        <w:rPr>
+          <w:rFonts w:asciiTheme="majorHAnsi" w:eastAsia="Calibri Light" w:hAnsiTheme="majorHAnsi" w:cstheme="majorHAnsi"/>
         </w:rPr>
       </w:pPr>
       <w:r>
@@ -6548,22 +6380,64 @@
         <w:rPr>
           <w:rFonts w:asciiTheme="majorHAnsi" w:eastAsia="Calibri Light" w:hAnsiTheme="majorHAnsi" w:cstheme="majorHAnsi"/>
         </w:rPr>
-        <w:t>Testing will be as thorough as possible on each platform. This might involve testing on multiple operating systems, or using multiple browsers. By doing this we aim to identify platforms that are incompatible with our app.</w:t>
-      </w:r>
-      <w:r>
-        <w:rPr>
-          <w:rFonts w:asciiTheme="majorHAnsi" w:eastAsia="Calibri Light" w:hAnsiTheme="majorHAnsi" w:cstheme="majorHAnsi"/>
-          <w:b/>
+        <w:t xml:space="preserve">Group members will communicate with </w:t>
+      </w:r>
+      <w:r>
+        <w:rPr>
+          <w:rFonts w:asciiTheme="majorHAnsi" w:eastAsia="Calibri Light" w:hAnsiTheme="majorHAnsi" w:cstheme="majorHAnsi"/>
+        </w:rPr>
+        <w:t>team leads</w:t>
+      </w:r>
+      <w:r>
+        <w:rPr>
+          <w:rFonts w:asciiTheme="majorHAnsi" w:eastAsia="Calibri Light" w:hAnsiTheme="majorHAnsi" w:cstheme="majorHAnsi"/>
+        </w:rPr>
+        <w:t xml:space="preserve"> to ensure that </w:t>
+      </w:r>
+      <w:r>
+        <w:rPr>
+          <w:rFonts w:asciiTheme="majorHAnsi" w:eastAsia="Calibri Light" w:hAnsiTheme="majorHAnsi" w:cstheme="majorHAnsi"/>
+        </w:rPr>
+        <w:t xml:space="preserve">all tasks are being properly monitored and </w:t>
+      </w:r>
+      <w:r>
+        <w:rPr>
+          <w:rFonts w:asciiTheme="majorHAnsi" w:eastAsia="Calibri Light" w:hAnsiTheme="majorHAnsi" w:cstheme="majorHAnsi"/>
+        </w:rPr>
+        <w:t>that</w:t>
+      </w:r>
+      <w:r>
+        <w:rPr>
+          <w:rFonts w:asciiTheme="majorHAnsi" w:eastAsia="Calibri Light" w:hAnsiTheme="majorHAnsi" w:cstheme="majorHAnsi"/>
         </w:rPr>
         <w:t xml:space="preserve"> </w:t>
       </w:r>
+      <w:r>
+        <w:rPr>
+          <w:rFonts w:asciiTheme="majorHAnsi" w:eastAsia="Calibri Light" w:hAnsiTheme="majorHAnsi" w:cstheme="majorHAnsi"/>
+        </w:rPr>
+        <w:t xml:space="preserve">the highest priority features </w:t>
+      </w:r>
+      <w:r>
+        <w:rPr>
+          <w:rFonts w:asciiTheme="majorHAnsi" w:eastAsia="Calibri Light" w:hAnsiTheme="majorHAnsi" w:cstheme="majorHAnsi"/>
+        </w:rPr>
+        <w:t xml:space="preserve">are being implemented first. </w:t>
+      </w:r>
     </w:p>
     <w:p>
       <w:pPr>
         <w:spacing w:after="0" w:line="254" w:lineRule="auto"/>
         <w:rPr>
           <w:rFonts w:asciiTheme="majorHAnsi" w:eastAsia="Calibri Light" w:hAnsiTheme="majorHAnsi" w:cstheme="majorHAnsi"/>
-          <w:b/>
+        </w:rPr>
+      </w:pPr>
+    </w:p>
+    <w:p>
+      <w:pPr>
+        <w:spacing w:after="0" w:line="254" w:lineRule="auto"/>
+        <w:rPr>
+          <w:rFonts w:asciiTheme="majorHAnsi" w:eastAsia="Calibri Light" w:hAnsiTheme="majorHAnsi" w:cstheme="majorHAnsi"/>
         </w:rPr>
       </w:pPr>
       <w:r>
@@ -6577,30 +6451,26 @@
         <w:rPr>
           <w:rFonts w:asciiTheme="majorHAnsi" w:eastAsia="Calibri Light" w:hAnsiTheme="majorHAnsi" w:cstheme="majorHAnsi"/>
         </w:rPr>
-        <w:t>If a platform is not compatible,</w:t>
-      </w:r>
-      <w:r>
-        <w:rPr>
-          <w:rFonts w:asciiTheme="majorHAnsi" w:eastAsia="Calibri Light" w:hAnsiTheme="majorHAnsi" w:cstheme="majorHAnsi"/>
-        </w:rPr>
-        <w:t xml:space="preserve"> research/</w:t>
-      </w:r>
-      <w:r>
-        <w:rPr>
-          <w:rFonts w:asciiTheme="majorHAnsi" w:eastAsia="Calibri Light" w:hAnsiTheme="majorHAnsi" w:cstheme="majorHAnsi"/>
-        </w:rPr>
-        <w:t>testing will be performed to identify the origin of the problem. If the issue is unresolvable, the group manager will inform the client and document the app’s inability to work on the platform(s).</w:t>
-      </w:r>
-    </w:p>
-    <w:p>
-      <w:pPr>
-        <w:rPr>
-          <w:rFonts w:asciiTheme="majorHAnsi" w:eastAsia="Calibri Light" w:hAnsiTheme="majorHAnsi" w:cstheme="majorHAnsi"/>
-        </w:rPr>
-      </w:pPr>
-    </w:p>
-    <w:p>
-      <w:pPr>
+        <w:t xml:space="preserve">If the time to complete tasks is underestimated, </w:t>
+      </w:r>
+      <w:r>
+        <w:rPr>
+          <w:rFonts w:asciiTheme="majorHAnsi" w:eastAsia="Calibri Light" w:hAnsiTheme="majorHAnsi" w:cstheme="majorHAnsi"/>
+        </w:rPr>
+        <w:t>these features will be cut from the app and documented in the ID5 Programmer Documentation.</w:t>
+      </w:r>
+    </w:p>
+    <w:p>
+      <w:pPr>
+        <w:spacing w:after="0" w:line="254" w:lineRule="auto"/>
+        <w:rPr>
+          <w:rFonts w:asciiTheme="majorHAnsi" w:eastAsia="Calibri Light" w:hAnsiTheme="majorHAnsi" w:cstheme="majorHAnsi"/>
+        </w:rPr>
+      </w:pPr>
+    </w:p>
+    <w:p>
+      <w:pPr>
+        <w:spacing w:after="0" w:line="254" w:lineRule="auto"/>
         <w:rPr>
           <w:rFonts w:asciiTheme="majorHAnsi" w:eastAsia="Calibri Light" w:hAnsiTheme="majorHAnsi" w:cstheme="majorHAnsi"/>
         </w:rPr>
@@ -6620,13 +6490,12 @@
           <w:color w:val="2F5496"/>
           <w:sz w:val="24"/>
         </w:rPr>
-        <w:lastRenderedPageBreak/>
-        <w:t>5.1.6 Not Enough Code is Peer Reviewed</w:t>
-      </w:r>
-    </w:p>
-    <w:p>
-      <w:pPr>
-        <w:spacing w:after="0" w:line="276" w:lineRule="auto"/>
+        <w:t>5.1.5 Compatibility Issues</w:t>
+      </w:r>
+    </w:p>
+    <w:p>
+      <w:pPr>
+        <w:spacing w:after="0" w:line="254" w:lineRule="auto"/>
         <w:rPr>
           <w:rFonts w:asciiTheme="majorHAnsi" w:eastAsia="Calibri Light" w:hAnsiTheme="majorHAnsi" w:cstheme="majorHAnsi"/>
         </w:rPr>
@@ -6647,7 +6516,7 @@
     </w:p>
     <w:p>
       <w:pPr>
-        <w:spacing w:after="200" w:line="276" w:lineRule="auto"/>
+        <w:spacing w:after="0" w:line="254" w:lineRule="auto"/>
         <w:rPr>
           <w:rFonts w:asciiTheme="majorHAnsi" w:eastAsia="Calibri Light" w:hAnsiTheme="majorHAnsi" w:cstheme="majorHAnsi"/>
         </w:rPr>
@@ -6668,62 +6537,75 @@
     </w:p>
     <w:p>
       <w:pPr>
-        <w:spacing w:after="0" w:line="276" w:lineRule="auto"/>
-        <w:rPr>
-          <w:rFonts w:asciiTheme="majorHAnsi" w:eastAsia="Calibri Light" w:hAnsiTheme="majorHAnsi" w:cstheme="majorHAnsi"/>
-        </w:rPr>
-      </w:pPr>
-      <w:r>
-        <w:rPr>
-          <w:rFonts w:asciiTheme="majorHAnsi" w:eastAsia="Calibri Light" w:hAnsiTheme="majorHAnsi" w:cstheme="majorHAnsi"/>
-          <w:b/>
-        </w:rPr>
-        <w:t xml:space="preserve">Scenario: </w:t>
-      </w:r>
-      <w:r>
-        <w:rPr>
-          <w:rFonts w:asciiTheme="majorHAnsi" w:eastAsia="Calibri Light" w:hAnsiTheme="majorHAnsi" w:cstheme="majorHAnsi"/>
-        </w:rPr>
-        <w:t xml:space="preserve">Group members do not have enough pair programming sessions, </w:t>
-      </w:r>
-      <w:r>
-        <w:rPr>
-          <w:rFonts w:asciiTheme="majorHAnsi" w:eastAsia="Calibri Light" w:hAnsiTheme="majorHAnsi" w:cstheme="majorHAnsi"/>
-        </w:rPr>
-        <w:t>resulting in less peer reviewed code</w:t>
-      </w:r>
-      <w:r>
-        <w:rPr>
-          <w:rFonts w:asciiTheme="majorHAnsi" w:eastAsia="Calibri Light" w:hAnsiTheme="majorHAnsi" w:cstheme="majorHAnsi"/>
-        </w:rPr>
-        <w:t xml:space="preserve">. This could lead to a decrease in quality and/or </w:t>
-      </w:r>
-      <w:r>
-        <w:rPr>
-          <w:rFonts w:asciiTheme="majorHAnsi" w:eastAsia="Calibri Light" w:hAnsiTheme="majorHAnsi" w:cstheme="majorHAnsi"/>
-        </w:rPr>
-        <w:t xml:space="preserve">an increase in </w:t>
-      </w:r>
-      <w:r>
-        <w:rPr>
-          <w:rFonts w:asciiTheme="majorHAnsi" w:eastAsia="Calibri Light" w:hAnsiTheme="majorHAnsi" w:cstheme="majorHAnsi"/>
-        </w:rPr>
-        <w:t>bugs.</w:t>
-      </w:r>
-    </w:p>
-    <w:p>
-      <w:pPr>
-        <w:spacing w:after="0" w:line="276" w:lineRule="auto"/>
-        <w:rPr>
-          <w:rFonts w:asciiTheme="majorHAnsi" w:eastAsia="Calibri Light" w:hAnsiTheme="majorHAnsi" w:cstheme="majorHAnsi"/>
-        </w:rPr>
-      </w:pPr>
-    </w:p>
-    <w:p>
-      <w:pPr>
-        <w:spacing w:after="0" w:line="276" w:lineRule="auto"/>
-        <w:rPr>
-          <w:rFonts w:asciiTheme="majorHAnsi" w:eastAsia="Calibri Light" w:hAnsiTheme="majorHAnsi" w:cstheme="majorHAnsi"/>
+        <w:spacing w:after="0" w:line="254" w:lineRule="auto"/>
+        <w:rPr>
+          <w:rFonts w:asciiTheme="majorHAnsi" w:eastAsia="Calibri Light" w:hAnsiTheme="majorHAnsi" w:cstheme="majorHAnsi"/>
+        </w:rPr>
+      </w:pPr>
+    </w:p>
+    <w:p>
+      <w:pPr>
+        <w:spacing w:line="254" w:lineRule="auto"/>
+        <w:rPr>
+          <w:rFonts w:asciiTheme="majorHAnsi" w:eastAsia="Calibri Light" w:hAnsiTheme="majorHAnsi" w:cstheme="majorHAnsi"/>
+        </w:rPr>
+      </w:pPr>
+      <w:r>
+        <w:rPr>
+          <w:rFonts w:asciiTheme="majorHAnsi" w:eastAsia="Calibri Light" w:hAnsiTheme="majorHAnsi" w:cstheme="majorHAnsi"/>
+          <w:b/>
+        </w:rPr>
+        <w:t>Scenario:</w:t>
+      </w:r>
+      <w:r>
+        <w:rPr>
+          <w:rFonts w:asciiTheme="majorHAnsi" w:eastAsia="Calibri Light" w:hAnsiTheme="majorHAnsi" w:cstheme="majorHAnsi"/>
+        </w:rPr>
+        <w:t xml:space="preserve"> Due to our app’s multi-platform functionality</w:t>
+      </w:r>
+      <w:r>
+        <w:rPr>
+          <w:rFonts w:asciiTheme="majorHAnsi" w:eastAsia="Calibri Light" w:hAnsiTheme="majorHAnsi" w:cstheme="majorHAnsi"/>
+        </w:rPr>
+        <w:t>, implement</w:t>
+      </w:r>
+      <w:r>
+        <w:rPr>
+          <w:rFonts w:asciiTheme="majorHAnsi" w:eastAsia="Calibri Light" w:hAnsiTheme="majorHAnsi" w:cstheme="majorHAnsi"/>
+        </w:rPr>
+        <w:t>ing</w:t>
+      </w:r>
+      <w:r>
+        <w:rPr>
+          <w:rFonts w:asciiTheme="majorHAnsi" w:eastAsia="Calibri Light" w:hAnsiTheme="majorHAnsi" w:cstheme="majorHAnsi"/>
+        </w:rPr>
+        <w:t xml:space="preserve"> extensive testing on all platforms</w:t>
+      </w:r>
+      <w:r>
+        <w:rPr>
+          <w:rFonts w:asciiTheme="majorHAnsi" w:eastAsia="Calibri Light" w:hAnsiTheme="majorHAnsi" w:cstheme="majorHAnsi"/>
+        </w:rPr>
+        <w:t xml:space="preserve"> will be challenging</w:t>
+      </w:r>
+      <w:r>
+        <w:rPr>
+          <w:rFonts w:asciiTheme="majorHAnsi" w:eastAsia="Calibri Light" w:hAnsiTheme="majorHAnsi" w:cstheme="majorHAnsi"/>
+        </w:rPr>
+        <w:t>.</w:t>
+      </w:r>
+      <w:r>
+        <w:rPr>
+          <w:rFonts w:asciiTheme="majorHAnsi" w:eastAsia="Calibri Light" w:hAnsiTheme="majorHAnsi" w:cstheme="majorHAnsi"/>
+        </w:rPr>
+        <w:t xml:space="preserve"> There may not be time to fully test compatibility of all platforms.</w:t>
+      </w:r>
+    </w:p>
+    <w:p>
+      <w:pPr>
+        <w:spacing w:line="254" w:lineRule="auto"/>
+        <w:rPr>
+          <w:rFonts w:asciiTheme="majorHAnsi" w:eastAsia="Calibri Light" w:hAnsiTheme="majorHAnsi" w:cstheme="majorHAnsi"/>
+          <w:b/>
         </w:rPr>
       </w:pPr>
       <w:r>
@@ -6737,58 +6619,22 @@
         <w:rPr>
           <w:rFonts w:asciiTheme="majorHAnsi" w:eastAsia="Calibri Light" w:hAnsiTheme="majorHAnsi" w:cstheme="majorHAnsi"/>
         </w:rPr>
-        <w:t>Group members are required to complete at least one pair programing session per ID, and will be encouraged to do more. All group members are also required to hold one code review during th</w:t>
-      </w:r>
-      <w:r>
-        <w:rPr>
-          <w:rFonts w:asciiTheme="majorHAnsi" w:eastAsia="Calibri Light" w:hAnsiTheme="majorHAnsi" w:cstheme="majorHAnsi"/>
-        </w:rPr>
-        <w:t xml:space="preserve">e term. An excel spreadsheet has been </w:t>
-      </w:r>
-      <w:r>
-        <w:rPr>
-          <w:rFonts w:asciiTheme="majorHAnsi" w:eastAsia="Calibri Light" w:hAnsiTheme="majorHAnsi" w:cstheme="majorHAnsi"/>
-        </w:rPr>
-        <w:t xml:space="preserve">set up to record and monitor </w:t>
-      </w:r>
-      <w:r>
-        <w:rPr>
-          <w:rFonts w:asciiTheme="majorHAnsi" w:eastAsia="Calibri Light" w:hAnsiTheme="majorHAnsi" w:cstheme="majorHAnsi"/>
-        </w:rPr>
-        <w:t>the percentage</w:t>
-      </w:r>
-      <w:r>
-        <w:rPr>
-          <w:rFonts w:asciiTheme="majorHAnsi" w:eastAsia="Calibri Light" w:hAnsiTheme="majorHAnsi" w:cstheme="majorHAnsi"/>
-        </w:rPr>
-        <w:t xml:space="preserve"> of completed work</w:t>
-      </w:r>
-      <w:r>
-        <w:rPr>
-          <w:rFonts w:asciiTheme="majorHAnsi" w:eastAsia="Calibri Light" w:hAnsiTheme="majorHAnsi" w:cstheme="majorHAnsi"/>
-        </w:rPr>
-        <w:t xml:space="preserve"> that</w:t>
-      </w:r>
-      <w:r>
-        <w:rPr>
-          <w:rFonts w:asciiTheme="majorHAnsi" w:eastAsia="Calibri Light" w:hAnsiTheme="majorHAnsi" w:cstheme="majorHAnsi"/>
-        </w:rPr>
-        <w:t xml:space="preserve"> has been peer reviewed.</w:t>
-      </w:r>
-    </w:p>
-    <w:p>
-      <w:pPr>
-        <w:spacing w:after="0" w:line="276" w:lineRule="auto"/>
-        <w:rPr>
-          <w:rFonts w:asciiTheme="majorHAnsi" w:eastAsia="Calibri Light" w:hAnsiTheme="majorHAnsi" w:cstheme="majorHAnsi"/>
-        </w:rPr>
-      </w:pPr>
-    </w:p>
-    <w:p>
-      <w:pPr>
-        <w:spacing w:after="0" w:line="276" w:lineRule="auto"/>
-        <w:rPr>
-          <w:rFonts w:asciiTheme="majorHAnsi" w:eastAsia="Calibri Light" w:hAnsiTheme="majorHAnsi" w:cstheme="majorHAnsi"/>
+        <w:t>Testing will be as thorough as possible on each platform. This might involve testing on multiple operating systems, or using multiple browsers. By doing this we aim to identify platforms that are incompatible with our app.</w:t>
+      </w:r>
+      <w:r>
+        <w:rPr>
+          <w:rFonts w:asciiTheme="majorHAnsi" w:eastAsia="Calibri Light" w:hAnsiTheme="majorHAnsi" w:cstheme="majorHAnsi"/>
+          <w:b/>
+        </w:rPr>
+        <w:t xml:space="preserve"> </w:t>
+      </w:r>
+    </w:p>
+    <w:p>
+      <w:pPr>
+        <w:spacing w:after="0" w:line="254" w:lineRule="auto"/>
+        <w:rPr>
+          <w:rFonts w:asciiTheme="majorHAnsi" w:eastAsia="Calibri Light" w:hAnsiTheme="majorHAnsi" w:cstheme="majorHAnsi"/>
+          <w:b/>
         </w:rPr>
       </w:pPr>
       <w:r>
@@ -6802,82 +6648,37 @@
         <w:rPr>
           <w:rFonts w:asciiTheme="majorHAnsi" w:eastAsia="Calibri Light" w:hAnsiTheme="majorHAnsi" w:cstheme="majorHAnsi"/>
         </w:rPr>
-        <w:t xml:space="preserve">If the percentage of peer reviewed work is too low, more people will be assigned to the Code Police. </w:t>
-      </w:r>
-      <w:r>
-        <w:rPr>
-          <w:rFonts w:asciiTheme="majorHAnsi" w:eastAsia="Calibri Light" w:hAnsiTheme="majorHAnsi" w:cstheme="majorHAnsi"/>
-        </w:rPr>
-        <w:t>We are also expecting more peer reviews in ID5</w:t>
-      </w:r>
-      <w:r>
-        <w:rPr>
-          <w:rFonts w:asciiTheme="majorHAnsi" w:eastAsia="Calibri Light" w:hAnsiTheme="majorHAnsi" w:cstheme="majorHAnsi"/>
-        </w:rPr>
-        <w:t>.</w:t>
-      </w:r>
-    </w:p>
-    <w:p>
-      <w:pPr>
-        <w:spacing w:line="254" w:lineRule="auto"/>
-        <w:rPr>
-          <w:rFonts w:asciiTheme="majorHAnsi" w:eastAsia="Calibri Light" w:hAnsiTheme="majorHAnsi" w:cstheme="majorHAnsi"/>
-        </w:rPr>
-      </w:pPr>
-    </w:p>
-    <w:p>
-      <w:pPr>
-        <w:spacing w:after="0" w:line="254" w:lineRule="auto"/>
-        <w:rPr>
-          <w:rFonts w:asciiTheme="majorHAnsi" w:eastAsia="Calibri Light" w:hAnsiTheme="majorHAnsi" w:cstheme="majorHAnsi"/>
-        </w:rPr>
-      </w:pPr>
-    </w:p>
-    <w:p>
-      <w:pPr>
-        <w:spacing w:after="0" w:line="254" w:lineRule="auto"/>
-        <w:rPr>
-          <w:rFonts w:asciiTheme="majorHAnsi" w:eastAsia="Calibri Light" w:hAnsiTheme="majorHAnsi" w:cstheme="majorHAnsi"/>
-        </w:rPr>
-      </w:pPr>
-    </w:p>
-    <w:p>
-      <w:pPr>
-        <w:pStyle w:val="Heading2"/>
-        <w:rPr>
-          <w:rFonts w:asciiTheme="majorHAnsi" w:eastAsia="Calibri Light" w:hAnsiTheme="majorHAnsi" w:cstheme="majorHAnsi"/>
-        </w:rPr>
-      </w:pPr>
-      <w:bookmarkStart w:id="7" w:name="_Toc477601209"/>
-      <w:r>
-        <w:rPr>
-          <w:rFonts w:asciiTheme="majorHAnsi" w:eastAsia="Calibri Light" w:hAnsiTheme="majorHAnsi" w:cstheme="majorHAnsi"/>
-        </w:rPr>
-        <w:t>5.2 Non-Technical Risks</w:t>
-      </w:r>
-      <w:bookmarkEnd w:id="7"/>
-    </w:p>
-    <w:p>
-      <w:pPr>
-        <w:spacing w:after="0" w:line="240" w:lineRule="auto"/>
-        <w:rPr>
-          <w:rFonts w:asciiTheme="majorHAnsi" w:eastAsia="Calibri Light" w:hAnsiTheme="majorHAnsi" w:cstheme="majorHAnsi"/>
-          <w:sz w:val="24"/>
-        </w:rPr>
-      </w:pPr>
-    </w:p>
-    <w:p>
-      <w:pPr>
-        <w:spacing w:after="0" w:line="240" w:lineRule="auto"/>
-        <w:rPr>
-          <w:rFonts w:asciiTheme="majorHAnsi" w:eastAsia="Calibri Light" w:hAnsiTheme="majorHAnsi" w:cstheme="majorHAnsi"/>
-          <w:sz w:val="24"/>
-        </w:rPr>
-      </w:pPr>
-    </w:p>
-    <w:p>
-      <w:pPr>
-        <w:spacing w:line="252" w:lineRule="auto"/>
+        <w:t>If a platform is not compatible,</w:t>
+      </w:r>
+      <w:r>
+        <w:rPr>
+          <w:rFonts w:asciiTheme="majorHAnsi" w:eastAsia="Calibri Light" w:hAnsiTheme="majorHAnsi" w:cstheme="majorHAnsi"/>
+        </w:rPr>
+        <w:t xml:space="preserve"> research/</w:t>
+      </w:r>
+      <w:r>
+        <w:rPr>
+          <w:rFonts w:asciiTheme="majorHAnsi" w:eastAsia="Calibri Light" w:hAnsiTheme="majorHAnsi" w:cstheme="majorHAnsi"/>
+        </w:rPr>
+        <w:t>testing will be performed to identify the origin of the problem. If the issue is unresolvable, the group manager will inform the client and document the app’s inability to work on the platform(s).</w:t>
+      </w:r>
+    </w:p>
+    <w:p>
+      <w:pPr>
+        <w:rPr>
+          <w:rFonts w:asciiTheme="majorHAnsi" w:eastAsia="Calibri Light" w:hAnsiTheme="majorHAnsi" w:cstheme="majorHAnsi"/>
+        </w:rPr>
+      </w:pPr>
+    </w:p>
+    <w:p>
+      <w:pPr>
+        <w:rPr>
+          <w:rFonts w:asciiTheme="majorHAnsi" w:eastAsia="Calibri Light" w:hAnsiTheme="majorHAnsi" w:cstheme="majorHAnsi"/>
+        </w:rPr>
+      </w:pPr>
+    </w:p>
+    <w:p>
+      <w:pPr>
         <w:rPr>
           <w:rFonts w:asciiTheme="majorHAnsi" w:eastAsia="Calibri Light" w:hAnsiTheme="majorHAnsi" w:cstheme="majorHAnsi"/>
           <w:color w:val="2F5496"/>
@@ -6890,8 +6691,209 @@
           <w:color w:val="2F5496"/>
           <w:sz w:val="24"/>
         </w:rPr>
-        <w:t>5.2.1 Documentation Comes in Late</w:t>
-      </w:r>
+        <w:t>5.1.6 Not Enough Code is Peer Reviewed</w:t>
+      </w:r>
+    </w:p>
+    <w:p>
+      <w:pPr>
+        <w:spacing w:after="0" w:line="276" w:lineRule="auto"/>
+        <w:rPr>
+          <w:rFonts w:asciiTheme="majorHAnsi" w:eastAsia="Calibri Light" w:hAnsiTheme="majorHAnsi" w:cstheme="majorHAnsi"/>
+        </w:rPr>
+      </w:pPr>
+      <w:r>
+        <w:rPr>
+          <w:rFonts w:asciiTheme="majorHAnsi" w:eastAsia="Calibri Light" w:hAnsiTheme="majorHAnsi" w:cstheme="majorHAnsi"/>
+          <w:b/>
+        </w:rPr>
+        <w:t xml:space="preserve">Probability: </w:t>
+      </w:r>
+      <w:r>
+        <w:rPr>
+          <w:rFonts w:asciiTheme="majorHAnsi" w:eastAsia="Calibri Light" w:hAnsiTheme="majorHAnsi" w:cstheme="majorHAnsi"/>
+        </w:rPr>
+        <w:t>0.6</w:t>
+      </w:r>
+    </w:p>
+    <w:p>
+      <w:pPr>
+        <w:spacing w:after="200" w:line="276" w:lineRule="auto"/>
+        <w:rPr>
+          <w:rFonts w:asciiTheme="majorHAnsi" w:eastAsia="Calibri Light" w:hAnsiTheme="majorHAnsi" w:cstheme="majorHAnsi"/>
+        </w:rPr>
+      </w:pPr>
+      <w:r>
+        <w:rPr>
+          <w:rFonts w:asciiTheme="majorHAnsi" w:eastAsia="Calibri Light" w:hAnsiTheme="majorHAnsi" w:cstheme="majorHAnsi"/>
+          <w:b/>
+        </w:rPr>
+        <w:t xml:space="preserve">Loss: </w:t>
+      </w:r>
+      <w:r>
+        <w:rPr>
+          <w:rFonts w:asciiTheme="majorHAnsi" w:eastAsia="Calibri Light" w:hAnsiTheme="majorHAnsi" w:cstheme="majorHAnsi"/>
+        </w:rPr>
+        <w:t>0.2</w:t>
+      </w:r>
+    </w:p>
+    <w:p>
+      <w:pPr>
+        <w:spacing w:after="0" w:line="276" w:lineRule="auto"/>
+        <w:rPr>
+          <w:rFonts w:asciiTheme="majorHAnsi" w:eastAsia="Calibri Light" w:hAnsiTheme="majorHAnsi" w:cstheme="majorHAnsi"/>
+        </w:rPr>
+      </w:pPr>
+      <w:r>
+        <w:rPr>
+          <w:rFonts w:asciiTheme="majorHAnsi" w:eastAsia="Calibri Light" w:hAnsiTheme="majorHAnsi" w:cstheme="majorHAnsi"/>
+          <w:b/>
+        </w:rPr>
+        <w:t xml:space="preserve">Scenario: </w:t>
+      </w:r>
+      <w:r>
+        <w:rPr>
+          <w:rFonts w:asciiTheme="majorHAnsi" w:eastAsia="Calibri Light" w:hAnsiTheme="majorHAnsi" w:cstheme="majorHAnsi"/>
+        </w:rPr>
+        <w:t xml:space="preserve">Group members do not have enough pair programming sessions, </w:t>
+      </w:r>
+      <w:r>
+        <w:rPr>
+          <w:rFonts w:asciiTheme="majorHAnsi" w:eastAsia="Calibri Light" w:hAnsiTheme="majorHAnsi" w:cstheme="majorHAnsi"/>
+        </w:rPr>
+        <w:t>resulting in less peer reviewed code</w:t>
+      </w:r>
+      <w:r>
+        <w:rPr>
+          <w:rFonts w:asciiTheme="majorHAnsi" w:eastAsia="Calibri Light" w:hAnsiTheme="majorHAnsi" w:cstheme="majorHAnsi"/>
+        </w:rPr>
+        <w:t xml:space="preserve">. This could lead to a decrease in quality and/or </w:t>
+      </w:r>
+      <w:r>
+        <w:rPr>
+          <w:rFonts w:asciiTheme="majorHAnsi" w:eastAsia="Calibri Light" w:hAnsiTheme="majorHAnsi" w:cstheme="majorHAnsi"/>
+        </w:rPr>
+        <w:t xml:space="preserve">an increase in </w:t>
+      </w:r>
+      <w:r>
+        <w:rPr>
+          <w:rFonts w:asciiTheme="majorHAnsi" w:eastAsia="Calibri Light" w:hAnsiTheme="majorHAnsi" w:cstheme="majorHAnsi"/>
+        </w:rPr>
+        <w:t>bugs.</w:t>
+      </w:r>
+    </w:p>
+    <w:p>
+      <w:pPr>
+        <w:spacing w:after="0" w:line="276" w:lineRule="auto"/>
+        <w:rPr>
+          <w:rFonts w:asciiTheme="majorHAnsi" w:eastAsia="Calibri Light" w:hAnsiTheme="majorHAnsi" w:cstheme="majorHAnsi"/>
+        </w:rPr>
+      </w:pPr>
+    </w:p>
+    <w:p>
+      <w:pPr>
+        <w:spacing w:after="0" w:line="276" w:lineRule="auto"/>
+        <w:rPr>
+          <w:rFonts w:asciiTheme="majorHAnsi" w:eastAsia="Calibri Light" w:hAnsiTheme="majorHAnsi" w:cstheme="majorHAnsi"/>
+        </w:rPr>
+      </w:pPr>
+      <w:r>
+        <w:rPr>
+          <w:rFonts w:asciiTheme="majorHAnsi" w:eastAsia="Calibri Light" w:hAnsiTheme="majorHAnsi" w:cstheme="majorHAnsi"/>
+          <w:b/>
+        </w:rPr>
+        <w:t xml:space="preserve">Mitigation: </w:t>
+      </w:r>
+      <w:r>
+        <w:rPr>
+          <w:rFonts w:asciiTheme="majorHAnsi" w:eastAsia="Calibri Light" w:hAnsiTheme="majorHAnsi" w:cstheme="majorHAnsi"/>
+        </w:rPr>
+        <w:t>Group members are required to complete at least one pair programing session per ID, and will be encouraged to do more. All group members are also required to hold one code review during th</w:t>
+      </w:r>
+      <w:r>
+        <w:rPr>
+          <w:rFonts w:asciiTheme="majorHAnsi" w:eastAsia="Calibri Light" w:hAnsiTheme="majorHAnsi" w:cstheme="majorHAnsi"/>
+        </w:rPr>
+        <w:t xml:space="preserve">e term. An excel spreadsheet has been </w:t>
+      </w:r>
+      <w:r>
+        <w:rPr>
+          <w:rFonts w:asciiTheme="majorHAnsi" w:eastAsia="Calibri Light" w:hAnsiTheme="majorHAnsi" w:cstheme="majorHAnsi"/>
+        </w:rPr>
+        <w:t xml:space="preserve">set up to record and monitor </w:t>
+      </w:r>
+      <w:r>
+        <w:rPr>
+          <w:rFonts w:asciiTheme="majorHAnsi" w:eastAsia="Calibri Light" w:hAnsiTheme="majorHAnsi" w:cstheme="majorHAnsi"/>
+        </w:rPr>
+        <w:t>the percentage</w:t>
+      </w:r>
+      <w:r>
+        <w:rPr>
+          <w:rFonts w:asciiTheme="majorHAnsi" w:eastAsia="Calibri Light" w:hAnsiTheme="majorHAnsi" w:cstheme="majorHAnsi"/>
+        </w:rPr>
+        <w:t xml:space="preserve"> of completed work</w:t>
+      </w:r>
+      <w:r>
+        <w:rPr>
+          <w:rFonts w:asciiTheme="majorHAnsi" w:eastAsia="Calibri Light" w:hAnsiTheme="majorHAnsi" w:cstheme="majorHAnsi"/>
+        </w:rPr>
+        <w:t xml:space="preserve"> that</w:t>
+      </w:r>
+      <w:r>
+        <w:rPr>
+          <w:rFonts w:asciiTheme="majorHAnsi" w:eastAsia="Calibri Light" w:hAnsiTheme="majorHAnsi" w:cstheme="majorHAnsi"/>
+        </w:rPr>
+        <w:t xml:space="preserve"> has been peer reviewed.</w:t>
+      </w:r>
+    </w:p>
+    <w:p>
+      <w:pPr>
+        <w:spacing w:after="0" w:line="276" w:lineRule="auto"/>
+        <w:rPr>
+          <w:rFonts w:asciiTheme="majorHAnsi" w:eastAsia="Calibri Light" w:hAnsiTheme="majorHAnsi" w:cstheme="majorHAnsi"/>
+        </w:rPr>
+      </w:pPr>
+    </w:p>
+    <w:p>
+      <w:pPr>
+        <w:spacing w:after="0" w:line="276" w:lineRule="auto"/>
+        <w:rPr>
+          <w:rFonts w:asciiTheme="majorHAnsi" w:eastAsia="Calibri Light" w:hAnsiTheme="majorHAnsi" w:cstheme="majorHAnsi"/>
+        </w:rPr>
+      </w:pPr>
+      <w:r>
+        <w:rPr>
+          <w:rFonts w:asciiTheme="majorHAnsi" w:eastAsia="Calibri Light" w:hAnsiTheme="majorHAnsi" w:cstheme="majorHAnsi"/>
+          <w:b/>
+        </w:rPr>
+        <w:t xml:space="preserve">Contingency Plan: </w:t>
+      </w:r>
+      <w:r>
+        <w:rPr>
+          <w:rFonts w:asciiTheme="majorHAnsi" w:eastAsia="Calibri Light" w:hAnsiTheme="majorHAnsi" w:cstheme="majorHAnsi"/>
+        </w:rPr>
+        <w:t xml:space="preserve">If the percentage of peer reviewed work is too low, more people will be assigned to the Code Police. </w:t>
+      </w:r>
+      <w:r>
+        <w:rPr>
+          <w:rFonts w:asciiTheme="majorHAnsi" w:eastAsia="Calibri Light" w:hAnsiTheme="majorHAnsi" w:cstheme="majorHAnsi"/>
+        </w:rPr>
+        <w:t>We are also expecting more peer reviews in ID5</w:t>
+      </w:r>
+      <w:r>
+        <w:rPr>
+          <w:rFonts w:asciiTheme="majorHAnsi" w:eastAsia="Calibri Light" w:hAnsiTheme="majorHAnsi" w:cstheme="majorHAnsi"/>
+        </w:rPr>
+        <w:t>.</w:t>
+      </w:r>
+    </w:p>
+    <w:p>
+      <w:pPr>
+        <w:spacing w:line="254" w:lineRule="auto"/>
+        <w:rPr>
+          <w:rFonts w:asciiTheme="majorHAnsi" w:eastAsia="Calibri Light" w:hAnsiTheme="majorHAnsi" w:cstheme="majorHAnsi"/>
+        </w:rPr>
+      </w:pPr>
     </w:p>
     <w:p>
       <w:pPr>
@@ -6900,19 +6902,6 @@
           <w:rFonts w:asciiTheme="majorHAnsi" w:eastAsia="Calibri Light" w:hAnsiTheme="majorHAnsi" w:cstheme="majorHAnsi"/>
         </w:rPr>
       </w:pPr>
-      <w:r>
-        <w:rPr>
-          <w:rFonts w:asciiTheme="majorHAnsi" w:eastAsia="Calibri Light" w:hAnsiTheme="majorHAnsi" w:cstheme="majorHAnsi"/>
-          <w:b/>
-        </w:rPr>
-        <w:t xml:space="preserve">Probability: </w:t>
-      </w:r>
-      <w:r>
-        <w:rPr>
-          <w:rFonts w:asciiTheme="majorHAnsi" w:eastAsia="Calibri Light" w:hAnsiTheme="majorHAnsi" w:cstheme="majorHAnsi"/>
-        </w:rPr>
-        <w:t>0.7</w:t>
-      </w:r>
     </w:p>
     <w:p>
       <w:pPr>
@@ -6921,136 +6910,22 @@
           <w:rFonts w:asciiTheme="majorHAnsi" w:eastAsia="Calibri Light" w:hAnsiTheme="majorHAnsi" w:cstheme="majorHAnsi"/>
         </w:rPr>
       </w:pPr>
-      <w:r>
-        <w:rPr>
-          <w:rFonts w:asciiTheme="majorHAnsi" w:eastAsia="Calibri Light" w:hAnsiTheme="majorHAnsi" w:cstheme="majorHAnsi"/>
-          <w:b/>
-        </w:rPr>
-        <w:t xml:space="preserve">Loss: </w:t>
-      </w:r>
-      <w:r>
-        <w:rPr>
-          <w:rFonts w:asciiTheme="majorHAnsi" w:eastAsia="Calibri Light" w:hAnsiTheme="majorHAnsi" w:cstheme="majorHAnsi"/>
-        </w:rPr>
-        <w:t>0.3</w:t>
-      </w:r>
-    </w:p>
-    <w:p>
-      <w:pPr>
-        <w:spacing w:after="0" w:line="254" w:lineRule="auto"/>
-        <w:rPr>
-          <w:rFonts w:asciiTheme="majorHAnsi" w:eastAsia="Calibri Light" w:hAnsiTheme="majorHAnsi" w:cstheme="majorHAnsi"/>
-        </w:rPr>
-      </w:pPr>
-    </w:p>
-    <w:p>
-      <w:pPr>
-        <w:spacing w:line="254" w:lineRule="auto"/>
-        <w:rPr>
-          <w:rFonts w:asciiTheme="majorHAnsi" w:eastAsia="Calibri Light" w:hAnsiTheme="majorHAnsi" w:cstheme="majorHAnsi"/>
-        </w:rPr>
-      </w:pPr>
-      <w:r>
-        <w:rPr>
-          <w:rFonts w:asciiTheme="majorHAnsi" w:eastAsia="Calibri Light" w:hAnsiTheme="majorHAnsi" w:cstheme="majorHAnsi"/>
-          <w:b/>
-        </w:rPr>
-        <w:t>Scenario:</w:t>
-      </w:r>
-      <w:r>
-        <w:rPr>
-          <w:rFonts w:asciiTheme="majorHAnsi" w:eastAsia="Calibri Light" w:hAnsiTheme="majorHAnsi" w:cstheme="majorHAnsi"/>
-        </w:rPr>
-        <w:t xml:space="preserve"> A group member does not hand in their assigned documentation to Arianne by the set deadline.</w:t>
-      </w:r>
-    </w:p>
-    <w:p>
-      <w:pPr>
-        <w:spacing w:line="254" w:lineRule="auto"/>
-        <w:rPr>
-          <w:rFonts w:asciiTheme="majorHAnsi" w:eastAsia="Calibri Light" w:hAnsiTheme="majorHAnsi" w:cstheme="majorHAnsi"/>
-        </w:rPr>
-      </w:pPr>
-      <w:r>
-        <w:rPr>
-          <w:rFonts w:asciiTheme="majorHAnsi" w:eastAsia="Calibri Light" w:hAnsiTheme="majorHAnsi" w:cstheme="majorHAnsi"/>
-          <w:b/>
-        </w:rPr>
-        <w:t xml:space="preserve">Mitigation: </w:t>
-      </w:r>
-      <w:r>
-        <w:rPr>
-          <w:rFonts w:asciiTheme="majorHAnsi" w:eastAsia="Calibri Light" w:hAnsiTheme="majorHAnsi" w:cstheme="majorHAnsi"/>
-        </w:rPr>
-        <w:t xml:space="preserve">A master checklist </w:t>
-      </w:r>
-      <w:r>
-        <w:rPr>
-          <w:rFonts w:asciiTheme="majorHAnsi" w:eastAsia="Calibri Light" w:hAnsiTheme="majorHAnsi" w:cstheme="majorHAnsi"/>
-        </w:rPr>
-        <w:t>is</w:t>
-      </w:r>
-      <w:r>
-        <w:rPr>
-          <w:rFonts w:asciiTheme="majorHAnsi" w:eastAsia="Calibri Light" w:hAnsiTheme="majorHAnsi" w:cstheme="majorHAnsi"/>
-        </w:rPr>
-        <w:t xml:space="preserve"> posted to Git, so that team members can </w:t>
-      </w:r>
-      <w:r>
-        <w:rPr>
-          <w:rFonts w:asciiTheme="majorHAnsi" w:eastAsia="Calibri Light" w:hAnsiTheme="majorHAnsi" w:cstheme="majorHAnsi"/>
-        </w:rPr>
-        <w:t xml:space="preserve">view assigned </w:t>
-      </w:r>
-      <w:proofErr w:type="spellStart"/>
-      <w:r>
-        <w:rPr>
-          <w:rFonts w:asciiTheme="majorHAnsi" w:eastAsia="Calibri Light" w:hAnsiTheme="majorHAnsi" w:cstheme="majorHAnsi"/>
-        </w:rPr>
-        <w:t>taks</w:t>
-      </w:r>
-      <w:proofErr w:type="spellEnd"/>
-      <w:r>
-        <w:rPr>
-          <w:rFonts w:asciiTheme="majorHAnsi" w:eastAsia="Calibri Light" w:hAnsiTheme="majorHAnsi" w:cstheme="majorHAnsi"/>
-        </w:rPr>
-        <w:t>, and so that nothing gets forgotten.</w:t>
-      </w:r>
-    </w:p>
-    <w:p>
-      <w:pPr>
-        <w:spacing w:after="0" w:line="254" w:lineRule="auto"/>
-        <w:rPr>
-          <w:rFonts w:asciiTheme="majorHAnsi" w:eastAsia="Calibri Light" w:hAnsiTheme="majorHAnsi" w:cstheme="majorHAnsi"/>
-        </w:rPr>
-      </w:pPr>
-      <w:r>
-        <w:rPr>
-          <w:rFonts w:asciiTheme="majorHAnsi" w:eastAsia="Calibri Light" w:hAnsiTheme="majorHAnsi" w:cstheme="majorHAnsi"/>
-          <w:b/>
-        </w:rPr>
-        <w:t xml:space="preserve">Contingency Plan: </w:t>
-      </w:r>
-      <w:r>
-        <w:rPr>
-          <w:rFonts w:asciiTheme="majorHAnsi" w:eastAsia="Calibri Light" w:hAnsiTheme="majorHAnsi" w:cstheme="majorHAnsi"/>
-        </w:rPr>
-        <w:t xml:space="preserve">Arianne will seek help from </w:t>
-      </w:r>
-      <w:proofErr w:type="spellStart"/>
-      <w:r>
-        <w:rPr>
-          <w:rFonts w:asciiTheme="majorHAnsi" w:eastAsia="Calibri Light" w:hAnsiTheme="majorHAnsi" w:cstheme="majorHAnsi"/>
-        </w:rPr>
-        <w:t>Tushita</w:t>
-      </w:r>
-      <w:proofErr w:type="spellEnd"/>
-      <w:r>
-        <w:rPr>
-          <w:rFonts w:asciiTheme="majorHAnsi" w:eastAsia="Calibri Light" w:hAnsiTheme="majorHAnsi" w:cstheme="majorHAnsi"/>
-        </w:rPr>
-        <w:t xml:space="preserve"> and others if write-ups are provided too close to the deadline.</w:t>
-      </w:r>
+    </w:p>
+    <w:p>
+      <w:pPr>
+        <w:pStyle w:val="Heading2"/>
+        <w:rPr>
+          <w:rFonts w:asciiTheme="majorHAnsi" w:eastAsia="Calibri Light" w:hAnsiTheme="majorHAnsi" w:cstheme="majorHAnsi"/>
+        </w:rPr>
+      </w:pPr>
+      <w:bookmarkStart w:id="8" w:name="_Toc477601209"/>
+      <w:r>
+        <w:rPr>
+          <w:rFonts w:asciiTheme="majorHAnsi" w:eastAsia="Calibri Light" w:hAnsiTheme="majorHAnsi" w:cstheme="majorHAnsi"/>
+        </w:rPr>
+        <w:t>5.2 Non-Technical Risks</w:t>
+      </w:r>
+      <w:bookmarkEnd w:id="8"/>
     </w:p>
     <w:p>
       <w:pPr>
@@ -7085,7 +6960,7 @@
           <w:color w:val="2F5496"/>
           <w:sz w:val="24"/>
         </w:rPr>
-        <w:t>5.2.2 Busy Schedules</w:t>
+        <w:t>5.2.1 Documentation Comes in Late</w:t>
       </w:r>
     </w:p>
     <w:p>
@@ -7106,7 +6981,7 @@
         <w:rPr>
           <w:rFonts w:asciiTheme="majorHAnsi" w:eastAsia="Calibri Light" w:hAnsiTheme="majorHAnsi" w:cstheme="majorHAnsi"/>
         </w:rPr>
-        <w:t>0.8</w:t>
+        <w:t>0.7</w:t>
       </w:r>
     </w:p>
     <w:p>
@@ -7127,7 +7002,7 @@
         <w:rPr>
           <w:rFonts w:asciiTheme="majorHAnsi" w:eastAsia="Calibri Light" w:hAnsiTheme="majorHAnsi" w:cstheme="majorHAnsi"/>
         </w:rPr>
-        <w:t>0.8</w:t>
+        <w:t>0.3</w:t>
       </w:r>
     </w:p>
     <w:p>
@@ -7140,6 +7015,80 @@
     </w:p>
     <w:p>
       <w:pPr>
+        <w:spacing w:line="254" w:lineRule="auto"/>
+        <w:rPr>
+          <w:rFonts w:asciiTheme="majorHAnsi" w:eastAsia="Calibri Light" w:hAnsiTheme="majorHAnsi" w:cstheme="majorHAnsi"/>
+        </w:rPr>
+      </w:pPr>
+      <w:r>
+        <w:rPr>
+          <w:rFonts w:asciiTheme="majorHAnsi" w:eastAsia="Calibri Light" w:hAnsiTheme="majorHAnsi" w:cstheme="majorHAnsi"/>
+          <w:b/>
+        </w:rPr>
+        <w:t>Scenario:</w:t>
+      </w:r>
+      <w:r>
+        <w:rPr>
+          <w:rFonts w:asciiTheme="majorHAnsi" w:eastAsia="Calibri Light" w:hAnsiTheme="majorHAnsi" w:cstheme="majorHAnsi"/>
+        </w:rPr>
+        <w:t xml:space="preserve"> A group member does not hand in their assigned documentation to Arianne by the set deadline.</w:t>
+      </w:r>
+    </w:p>
+    <w:p>
+      <w:pPr>
+        <w:spacing w:line="254" w:lineRule="auto"/>
+        <w:rPr>
+          <w:rFonts w:asciiTheme="majorHAnsi" w:eastAsia="Calibri Light" w:hAnsiTheme="majorHAnsi" w:cstheme="majorHAnsi"/>
+        </w:rPr>
+      </w:pPr>
+      <w:r>
+        <w:rPr>
+          <w:rFonts w:asciiTheme="majorHAnsi" w:eastAsia="Calibri Light" w:hAnsiTheme="majorHAnsi" w:cstheme="majorHAnsi"/>
+          <w:b/>
+        </w:rPr>
+        <w:t xml:space="preserve">Mitigation: </w:t>
+      </w:r>
+      <w:r>
+        <w:rPr>
+          <w:rFonts w:asciiTheme="majorHAnsi" w:eastAsia="Calibri Light" w:hAnsiTheme="majorHAnsi" w:cstheme="majorHAnsi"/>
+        </w:rPr>
+        <w:t xml:space="preserve">A master checklist </w:t>
+      </w:r>
+      <w:r>
+        <w:rPr>
+          <w:rFonts w:asciiTheme="majorHAnsi" w:eastAsia="Calibri Light" w:hAnsiTheme="majorHAnsi" w:cstheme="majorHAnsi"/>
+        </w:rPr>
+        <w:t>is</w:t>
+      </w:r>
+      <w:r>
+        <w:rPr>
+          <w:rFonts w:asciiTheme="majorHAnsi" w:eastAsia="Calibri Light" w:hAnsiTheme="majorHAnsi" w:cstheme="majorHAnsi"/>
+        </w:rPr>
+        <w:t xml:space="preserve"> posted to Git, so that team members can </w:t>
+      </w:r>
+      <w:r>
+        <w:rPr>
+          <w:rFonts w:asciiTheme="majorHAnsi" w:eastAsia="Calibri Light" w:hAnsiTheme="majorHAnsi" w:cstheme="majorHAnsi"/>
+        </w:rPr>
+        <w:t xml:space="preserve">view assigned </w:t>
+      </w:r>
+      <w:proofErr w:type="spellStart"/>
+      <w:r>
+        <w:rPr>
+          <w:rFonts w:asciiTheme="majorHAnsi" w:eastAsia="Calibri Light" w:hAnsiTheme="majorHAnsi" w:cstheme="majorHAnsi"/>
+        </w:rPr>
+        <w:t>taks</w:t>
+      </w:r>
+      <w:proofErr w:type="spellEnd"/>
+      <w:r>
+        <w:rPr>
+          <w:rFonts w:asciiTheme="majorHAnsi" w:eastAsia="Calibri Light" w:hAnsiTheme="majorHAnsi" w:cstheme="majorHAnsi"/>
+        </w:rPr>
+        <w:t>, and so that nothing gets forgotten.</w:t>
+      </w:r>
+    </w:p>
+    <w:p>
+      <w:pPr>
         <w:spacing w:after="0" w:line="254" w:lineRule="auto"/>
         <w:rPr>
           <w:rFonts w:asciiTheme="majorHAnsi" w:eastAsia="Calibri Light" w:hAnsiTheme="majorHAnsi" w:cstheme="majorHAnsi"/>
@@ -7150,155 +7099,18 @@
           <w:rFonts w:asciiTheme="majorHAnsi" w:eastAsia="Calibri Light" w:hAnsiTheme="majorHAnsi" w:cstheme="majorHAnsi"/>
           <w:b/>
         </w:rPr>
-        <w:t>Scenario:</w:t>
-      </w:r>
-      <w:r>
-        <w:rPr>
-          <w:rFonts w:asciiTheme="majorHAnsi" w:eastAsia="Calibri Light" w:hAnsiTheme="majorHAnsi" w:cstheme="majorHAnsi"/>
-        </w:rPr>
-        <w:t xml:space="preserve"> Group members may be busy doing work for other classes and are not able to devote </w:t>
-      </w:r>
-      <w:r>
-        <w:rPr>
-          <w:rFonts w:asciiTheme="majorHAnsi" w:eastAsia="Calibri Light" w:hAnsiTheme="majorHAnsi" w:cstheme="majorHAnsi"/>
-        </w:rPr>
-        <w:t>time to</w:t>
-      </w:r>
-      <w:r>
-        <w:rPr>
-          <w:rFonts w:asciiTheme="majorHAnsi" w:eastAsia="Calibri Light" w:hAnsiTheme="majorHAnsi" w:cstheme="majorHAnsi"/>
-        </w:rPr>
-        <w:t xml:space="preserve"> the project.</w:t>
-      </w:r>
-    </w:p>
-    <w:p>
-      <w:pPr>
-        <w:spacing w:after="0" w:line="254" w:lineRule="auto"/>
-        <w:rPr>
-          <w:rFonts w:asciiTheme="majorHAnsi" w:eastAsia="Calibri Light" w:hAnsiTheme="majorHAnsi" w:cstheme="majorHAnsi"/>
-        </w:rPr>
-      </w:pPr>
-    </w:p>
-    <w:p>
-      <w:pPr>
-        <w:spacing w:after="0" w:line="254" w:lineRule="auto"/>
-        <w:rPr>
-          <w:rFonts w:asciiTheme="majorHAnsi" w:eastAsia="Calibri Light" w:hAnsiTheme="majorHAnsi" w:cstheme="majorHAnsi"/>
-        </w:rPr>
-      </w:pPr>
-      <w:r>
-        <w:rPr>
-          <w:rFonts w:asciiTheme="majorHAnsi" w:eastAsia="Calibri Light" w:hAnsiTheme="majorHAnsi" w:cstheme="majorHAnsi"/>
-          <w:b/>
-        </w:rPr>
-        <w:t xml:space="preserve">Mitigation: </w:t>
-      </w:r>
-      <w:r>
-        <w:rPr>
-          <w:rFonts w:asciiTheme="majorHAnsi" w:eastAsia="Calibri Light" w:hAnsiTheme="majorHAnsi" w:cstheme="majorHAnsi"/>
-        </w:rPr>
-        <w:t xml:space="preserve">Group members should communicate with leads and project manager if they are going to be busy. Daily stand-ups </w:t>
-      </w:r>
-      <w:r>
-        <w:rPr>
-          <w:rFonts w:asciiTheme="majorHAnsi" w:eastAsia="Calibri Light" w:hAnsiTheme="majorHAnsi" w:cstheme="majorHAnsi"/>
-        </w:rPr>
-        <w:t xml:space="preserve">via Slack </w:t>
-      </w:r>
-      <w:r>
-        <w:rPr>
-          <w:rFonts w:asciiTheme="majorHAnsi" w:eastAsia="Calibri Light" w:hAnsiTheme="majorHAnsi" w:cstheme="majorHAnsi"/>
-        </w:rPr>
-        <w:t xml:space="preserve">will also let people know how much work is being done and how much time </w:t>
-      </w:r>
-      <w:r>
-        <w:rPr>
-          <w:rFonts w:asciiTheme="majorHAnsi" w:eastAsia="Calibri Light" w:hAnsiTheme="majorHAnsi" w:cstheme="majorHAnsi"/>
-        </w:rPr>
-        <w:t>is being allotted to the project</w:t>
-      </w:r>
-      <w:r>
-        <w:rPr>
-          <w:rFonts w:asciiTheme="majorHAnsi" w:eastAsia="Calibri Light" w:hAnsiTheme="majorHAnsi" w:cstheme="majorHAnsi"/>
-        </w:rPr>
-        <w:t>.</w:t>
-      </w:r>
-    </w:p>
-    <w:p>
-      <w:pPr>
-        <w:spacing w:after="0" w:line="254" w:lineRule="auto"/>
-        <w:rPr>
-          <w:rFonts w:asciiTheme="majorHAnsi" w:eastAsia="Calibri Light" w:hAnsiTheme="majorHAnsi" w:cstheme="majorHAnsi"/>
-          <w:b/>
-        </w:rPr>
-      </w:pPr>
-    </w:p>
-    <w:p>
-      <w:pPr>
-        <w:spacing w:after="0" w:line="254" w:lineRule="auto"/>
-        <w:rPr>
-          <w:rFonts w:asciiTheme="majorHAnsi" w:eastAsia="Calibri Light" w:hAnsiTheme="majorHAnsi" w:cstheme="majorHAnsi"/>
-        </w:rPr>
-      </w:pPr>
-      <w:r>
-        <w:rPr>
-          <w:rFonts w:asciiTheme="majorHAnsi" w:eastAsia="Calibri Light" w:hAnsiTheme="majorHAnsi" w:cstheme="majorHAnsi"/>
-          <w:b/>
-        </w:rPr>
         <w:t xml:space="preserve">Contingency Plan: </w:t>
       </w:r>
       <w:r>
         <w:rPr>
           <w:rFonts w:asciiTheme="majorHAnsi" w:eastAsia="Calibri Light" w:hAnsiTheme="majorHAnsi" w:cstheme="majorHAnsi"/>
         </w:rPr>
-        <w:t>If group member</w:t>
-      </w:r>
-      <w:r>
-        <w:rPr>
-          <w:rFonts w:asciiTheme="majorHAnsi" w:eastAsia="Calibri Light" w:hAnsiTheme="majorHAnsi" w:cstheme="majorHAnsi"/>
-        </w:rPr>
-        <w:t>s become too busy to finish the project, some of the features will be cut and documented in Programmer Documentation.</w:t>
-      </w:r>
-      <w:r>
-        <w:rPr>
-          <w:rFonts w:asciiTheme="majorHAnsi" w:eastAsia="Calibri Light" w:hAnsiTheme="majorHAnsi" w:cstheme="majorHAnsi"/>
-        </w:rPr>
-        <w:t xml:space="preserve"> This </w:t>
-      </w:r>
-      <w:r>
-        <w:rPr>
-          <w:rFonts w:asciiTheme="majorHAnsi" w:eastAsia="Calibri Light" w:hAnsiTheme="majorHAnsi" w:cstheme="majorHAnsi"/>
-        </w:rPr>
-        <w:t>scenario will be a loss to our project, but the code freeze is a hard deadline</w:t>
-      </w:r>
-      <w:r>
-        <w:rPr>
-          <w:rFonts w:asciiTheme="majorHAnsi" w:eastAsia="Calibri Light" w:hAnsiTheme="majorHAnsi" w:cstheme="majorHAnsi"/>
-        </w:rPr>
-        <w:t>. After the code freeze,</w:t>
-      </w:r>
-      <w:r>
-        <w:rPr>
-          <w:rFonts w:asciiTheme="majorHAnsi" w:eastAsia="Calibri Light" w:hAnsiTheme="majorHAnsi" w:cstheme="majorHAnsi"/>
-        </w:rPr>
-        <w:t xml:space="preserve"> the team </w:t>
-      </w:r>
-      <w:r>
-        <w:rPr>
-          <w:rFonts w:asciiTheme="majorHAnsi" w:eastAsia="Calibri Light" w:hAnsiTheme="majorHAnsi" w:cstheme="majorHAnsi"/>
-        </w:rPr>
-        <w:t>will</w:t>
-      </w:r>
-      <w:r>
-        <w:rPr>
-          <w:rFonts w:asciiTheme="majorHAnsi" w:eastAsia="Calibri Light" w:hAnsiTheme="majorHAnsi" w:cstheme="majorHAnsi"/>
-        </w:rPr>
-        <w:t xml:space="preserve"> focus on improving the project’s quality, instead of implementing more features. </w:t>
-      </w:r>
-    </w:p>
-    <w:p>
-      <w:pPr>
-        <w:spacing w:after="0" w:line="254" w:lineRule="auto"/>
+        <w:t>Arianne will seek help from Tushita and others if write-ups are provided too close to the deadline.</w:t>
+      </w:r>
+    </w:p>
+    <w:p>
+      <w:pPr>
+        <w:spacing w:after="0" w:line="240" w:lineRule="auto"/>
         <w:rPr>
           <w:rFonts w:asciiTheme="majorHAnsi" w:eastAsia="Calibri Light" w:hAnsiTheme="majorHAnsi" w:cstheme="majorHAnsi"/>
           <w:sz w:val="24"/>
@@ -7307,7 +7119,7 @@
     </w:p>
     <w:p>
       <w:pPr>
-        <w:spacing w:after="0" w:line="254" w:lineRule="auto"/>
+        <w:spacing w:after="0" w:line="240" w:lineRule="auto"/>
         <w:rPr>
           <w:rFonts w:asciiTheme="majorHAnsi" w:eastAsia="Calibri Light" w:hAnsiTheme="majorHAnsi" w:cstheme="majorHAnsi"/>
           <w:sz w:val="24"/>
@@ -7329,8 +7141,222 @@
           <w:color w:val="2F5496"/>
           <w:sz w:val="24"/>
         </w:rPr>
+        <w:t>5.2.2 Busy Schedules</w:t>
+      </w:r>
+    </w:p>
+    <w:p>
+      <w:pPr>
+        <w:spacing w:after="0" w:line="254" w:lineRule="auto"/>
+        <w:rPr>
+          <w:rFonts w:asciiTheme="majorHAnsi" w:eastAsia="Calibri Light" w:hAnsiTheme="majorHAnsi" w:cstheme="majorHAnsi"/>
+        </w:rPr>
+      </w:pPr>
+      <w:r>
+        <w:rPr>
+          <w:rFonts w:asciiTheme="majorHAnsi" w:eastAsia="Calibri Light" w:hAnsiTheme="majorHAnsi" w:cstheme="majorHAnsi"/>
+          <w:b/>
+        </w:rPr>
+        <w:t xml:space="preserve">Probability: </w:t>
+      </w:r>
+      <w:r>
+        <w:rPr>
+          <w:rFonts w:asciiTheme="majorHAnsi" w:eastAsia="Calibri Light" w:hAnsiTheme="majorHAnsi" w:cstheme="majorHAnsi"/>
+        </w:rPr>
+        <w:t>0.8</w:t>
+      </w:r>
+    </w:p>
+    <w:p>
+      <w:pPr>
+        <w:spacing w:after="0" w:line="254" w:lineRule="auto"/>
+        <w:rPr>
+          <w:rFonts w:asciiTheme="majorHAnsi" w:eastAsia="Calibri Light" w:hAnsiTheme="majorHAnsi" w:cstheme="majorHAnsi"/>
+        </w:rPr>
+      </w:pPr>
+      <w:r>
+        <w:rPr>
+          <w:rFonts w:asciiTheme="majorHAnsi" w:eastAsia="Calibri Light" w:hAnsiTheme="majorHAnsi" w:cstheme="majorHAnsi"/>
+          <w:b/>
+        </w:rPr>
+        <w:t xml:space="preserve">Loss: </w:t>
+      </w:r>
+      <w:r>
+        <w:rPr>
+          <w:rFonts w:asciiTheme="majorHAnsi" w:eastAsia="Calibri Light" w:hAnsiTheme="majorHAnsi" w:cstheme="majorHAnsi"/>
+        </w:rPr>
+        <w:t>0.8</w:t>
+      </w:r>
+    </w:p>
+    <w:p>
+      <w:pPr>
+        <w:spacing w:after="0" w:line="254" w:lineRule="auto"/>
+        <w:rPr>
+          <w:rFonts w:asciiTheme="majorHAnsi" w:eastAsia="Calibri Light" w:hAnsiTheme="majorHAnsi" w:cstheme="majorHAnsi"/>
+        </w:rPr>
+      </w:pPr>
+    </w:p>
+    <w:p>
+      <w:pPr>
+        <w:spacing w:after="0" w:line="254" w:lineRule="auto"/>
+        <w:rPr>
+          <w:rFonts w:asciiTheme="majorHAnsi" w:eastAsia="Calibri Light" w:hAnsiTheme="majorHAnsi" w:cstheme="majorHAnsi"/>
+        </w:rPr>
+      </w:pPr>
+      <w:r>
+        <w:rPr>
+          <w:rFonts w:asciiTheme="majorHAnsi" w:eastAsia="Calibri Light" w:hAnsiTheme="majorHAnsi" w:cstheme="majorHAnsi"/>
+          <w:b/>
+        </w:rPr>
+        <w:t>Scenario:</w:t>
+      </w:r>
+      <w:r>
+        <w:rPr>
+          <w:rFonts w:asciiTheme="majorHAnsi" w:eastAsia="Calibri Light" w:hAnsiTheme="majorHAnsi" w:cstheme="majorHAnsi"/>
+        </w:rPr>
+        <w:t xml:space="preserve"> Group members may be busy doing work for other classes and are not able to devote </w:t>
+      </w:r>
+      <w:r>
+        <w:rPr>
+          <w:rFonts w:asciiTheme="majorHAnsi" w:eastAsia="Calibri Light" w:hAnsiTheme="majorHAnsi" w:cstheme="majorHAnsi"/>
+        </w:rPr>
+        <w:t>time to</w:t>
+      </w:r>
+      <w:r>
+        <w:rPr>
+          <w:rFonts w:asciiTheme="majorHAnsi" w:eastAsia="Calibri Light" w:hAnsiTheme="majorHAnsi" w:cstheme="majorHAnsi"/>
+        </w:rPr>
+        <w:t xml:space="preserve"> the project.</w:t>
+      </w:r>
+    </w:p>
+    <w:p>
+      <w:pPr>
+        <w:spacing w:after="0" w:line="254" w:lineRule="auto"/>
+        <w:rPr>
+          <w:rFonts w:asciiTheme="majorHAnsi" w:eastAsia="Calibri Light" w:hAnsiTheme="majorHAnsi" w:cstheme="majorHAnsi"/>
+        </w:rPr>
+      </w:pPr>
+    </w:p>
+    <w:p>
+      <w:pPr>
+        <w:spacing w:after="0" w:line="254" w:lineRule="auto"/>
+        <w:rPr>
+          <w:rFonts w:asciiTheme="majorHAnsi" w:eastAsia="Calibri Light" w:hAnsiTheme="majorHAnsi" w:cstheme="majorHAnsi"/>
+        </w:rPr>
+      </w:pPr>
+      <w:r>
+        <w:rPr>
+          <w:rFonts w:asciiTheme="majorHAnsi" w:eastAsia="Calibri Light" w:hAnsiTheme="majorHAnsi" w:cstheme="majorHAnsi"/>
+          <w:b/>
+        </w:rPr>
+        <w:t xml:space="preserve">Mitigation: </w:t>
+      </w:r>
+      <w:r>
+        <w:rPr>
+          <w:rFonts w:asciiTheme="majorHAnsi" w:eastAsia="Calibri Light" w:hAnsiTheme="majorHAnsi" w:cstheme="majorHAnsi"/>
+        </w:rPr>
+        <w:t xml:space="preserve">Group members should communicate with leads and project manager if they are going to be busy. Daily stand-ups </w:t>
+      </w:r>
+      <w:r>
+        <w:rPr>
+          <w:rFonts w:asciiTheme="majorHAnsi" w:eastAsia="Calibri Light" w:hAnsiTheme="majorHAnsi" w:cstheme="majorHAnsi"/>
+        </w:rPr>
+        <w:t xml:space="preserve">via Slack </w:t>
+      </w:r>
+      <w:r>
+        <w:rPr>
+          <w:rFonts w:asciiTheme="majorHAnsi" w:eastAsia="Calibri Light" w:hAnsiTheme="majorHAnsi" w:cstheme="majorHAnsi"/>
+        </w:rPr>
+        <w:t xml:space="preserve">will also let people know how much work is being done and how much time </w:t>
+      </w:r>
+      <w:r>
+        <w:rPr>
+          <w:rFonts w:asciiTheme="majorHAnsi" w:eastAsia="Calibri Light" w:hAnsiTheme="majorHAnsi" w:cstheme="majorHAnsi"/>
+        </w:rPr>
+        <w:t>is being allotted to the project</w:t>
+      </w:r>
+      <w:r>
+        <w:rPr>
+          <w:rFonts w:asciiTheme="majorHAnsi" w:eastAsia="Calibri Light" w:hAnsiTheme="majorHAnsi" w:cstheme="majorHAnsi"/>
+        </w:rPr>
+        <w:t>.</w:t>
+      </w:r>
+    </w:p>
+    <w:p>
+      <w:pPr>
+        <w:spacing w:after="0" w:line="254" w:lineRule="auto"/>
+        <w:rPr>
+          <w:rFonts w:asciiTheme="majorHAnsi" w:eastAsia="Calibri Light" w:hAnsiTheme="majorHAnsi" w:cstheme="majorHAnsi"/>
+          <w:b/>
+        </w:rPr>
+      </w:pPr>
+    </w:p>
+    <w:p>
+      <w:pPr>
+        <w:spacing w:after="0" w:line="254" w:lineRule="auto"/>
+        <w:rPr>
+          <w:rFonts w:asciiTheme="majorHAnsi" w:eastAsia="Calibri Light" w:hAnsiTheme="majorHAnsi" w:cstheme="majorHAnsi"/>
+        </w:rPr>
+      </w:pPr>
+      <w:r>
+        <w:rPr>
+          <w:rFonts w:asciiTheme="majorHAnsi" w:eastAsia="Calibri Light" w:hAnsiTheme="majorHAnsi" w:cstheme="majorHAnsi"/>
+          <w:b/>
+        </w:rPr>
+        <w:t xml:space="preserve">Contingency Plan: </w:t>
+      </w:r>
+      <w:r>
+        <w:rPr>
+          <w:rFonts w:asciiTheme="majorHAnsi" w:eastAsia="Calibri Light" w:hAnsiTheme="majorHAnsi" w:cstheme="majorHAnsi"/>
+        </w:rPr>
+        <w:t>If group member</w:t>
+      </w:r>
+      <w:r>
+        <w:rPr>
+          <w:rFonts w:asciiTheme="majorHAnsi" w:eastAsia="Calibri Light" w:hAnsiTheme="majorHAnsi" w:cstheme="majorHAnsi"/>
+        </w:rPr>
+        <w:t>s become too busy to finish the project, some of the features will be cut and documented in Programmer Documentation.</w:t>
+      </w:r>
+      <w:r>
+        <w:rPr>
+          <w:rFonts w:asciiTheme="majorHAnsi" w:eastAsia="Calibri Light" w:hAnsiTheme="majorHAnsi" w:cstheme="majorHAnsi"/>
+        </w:rPr>
+        <w:t xml:space="preserve"> This </w:t>
+      </w:r>
+      <w:r>
+        <w:rPr>
+          <w:rFonts w:asciiTheme="majorHAnsi" w:eastAsia="Calibri Light" w:hAnsiTheme="majorHAnsi" w:cstheme="majorHAnsi"/>
+        </w:rPr>
+        <w:t xml:space="preserve">scenario will be a loss to our project, but the code freeze is a hard </w:t>
+      </w:r>
+      <w:r>
+        <w:rPr>
+          <w:rFonts w:asciiTheme="majorHAnsi" w:eastAsia="Calibri Light" w:hAnsiTheme="majorHAnsi" w:cstheme="majorHAnsi"/>
+        </w:rPr>
         <w:lastRenderedPageBreak/>
-        <w:t>5.2.3 Team Member Unexpected Absence</w:t>
+        <w:t>deadline</w:t>
+      </w:r>
+      <w:r>
+        <w:rPr>
+          <w:rFonts w:asciiTheme="majorHAnsi" w:eastAsia="Calibri Light" w:hAnsiTheme="majorHAnsi" w:cstheme="majorHAnsi"/>
+        </w:rPr>
+        <w:t>. After the code freeze,</w:t>
+      </w:r>
+      <w:r>
+        <w:rPr>
+          <w:rFonts w:asciiTheme="majorHAnsi" w:eastAsia="Calibri Light" w:hAnsiTheme="majorHAnsi" w:cstheme="majorHAnsi"/>
+        </w:rPr>
+        <w:t xml:space="preserve"> the team </w:t>
+      </w:r>
+      <w:r>
+        <w:rPr>
+          <w:rFonts w:asciiTheme="majorHAnsi" w:eastAsia="Calibri Light" w:hAnsiTheme="majorHAnsi" w:cstheme="majorHAnsi"/>
+        </w:rPr>
+        <w:t>will</w:t>
+      </w:r>
+      <w:r>
+        <w:rPr>
+          <w:rFonts w:asciiTheme="majorHAnsi" w:eastAsia="Calibri Light" w:hAnsiTheme="majorHAnsi" w:cstheme="majorHAnsi"/>
+        </w:rPr>
+        <w:t xml:space="preserve"> focus on improving the project’s quality, instead of implementing more features. </w:t>
       </w:r>
     </w:p>
     <w:p>
@@ -7338,176 +7364,22 @@
         <w:spacing w:after="0" w:line="254" w:lineRule="auto"/>
         <w:rPr>
           <w:rFonts w:asciiTheme="majorHAnsi" w:eastAsia="Calibri Light" w:hAnsiTheme="majorHAnsi" w:cstheme="majorHAnsi"/>
-        </w:rPr>
-      </w:pPr>
-      <w:r>
-        <w:rPr>
-          <w:rFonts w:asciiTheme="majorHAnsi" w:eastAsia="Calibri Light" w:hAnsiTheme="majorHAnsi" w:cstheme="majorHAnsi"/>
-          <w:b/>
-        </w:rPr>
-        <w:t xml:space="preserve">Probability: </w:t>
-      </w:r>
-      <w:r>
-        <w:rPr>
-          <w:rFonts w:asciiTheme="majorHAnsi" w:eastAsia="Calibri Light" w:hAnsiTheme="majorHAnsi" w:cstheme="majorHAnsi"/>
-        </w:rPr>
-        <w:t>0.8</w:t>
-      </w:r>
+          <w:sz w:val="24"/>
+        </w:rPr>
+      </w:pPr>
     </w:p>
     <w:p>
       <w:pPr>
         <w:spacing w:after="0" w:line="254" w:lineRule="auto"/>
         <w:rPr>
           <w:rFonts w:asciiTheme="majorHAnsi" w:eastAsia="Calibri Light" w:hAnsiTheme="majorHAnsi" w:cstheme="majorHAnsi"/>
-        </w:rPr>
-      </w:pPr>
-      <w:r>
-        <w:rPr>
-          <w:rFonts w:asciiTheme="majorHAnsi" w:eastAsia="Calibri Light" w:hAnsiTheme="majorHAnsi" w:cstheme="majorHAnsi"/>
-          <w:b/>
-        </w:rPr>
-        <w:t xml:space="preserve">Loss: </w:t>
-      </w:r>
-      <w:r>
-        <w:rPr>
-          <w:rFonts w:asciiTheme="majorHAnsi" w:eastAsia="Calibri Light" w:hAnsiTheme="majorHAnsi" w:cstheme="majorHAnsi"/>
-        </w:rPr>
-        <w:t>0.4</w:t>
-      </w:r>
-    </w:p>
-    <w:p>
-      <w:pPr>
-        <w:spacing w:after="0" w:line="254" w:lineRule="auto"/>
-        <w:rPr>
-          <w:rFonts w:asciiTheme="majorHAnsi" w:eastAsia="Calibri Light" w:hAnsiTheme="majorHAnsi" w:cstheme="majorHAnsi"/>
-        </w:rPr>
-      </w:pPr>
-    </w:p>
-    <w:p>
-      <w:pPr>
-        <w:spacing w:line="254" w:lineRule="auto"/>
-        <w:rPr>
-          <w:rFonts w:asciiTheme="majorHAnsi" w:eastAsia="Calibri Light" w:hAnsiTheme="majorHAnsi" w:cstheme="majorHAnsi"/>
-        </w:rPr>
-      </w:pPr>
-      <w:r>
-        <w:rPr>
-          <w:rFonts w:asciiTheme="majorHAnsi" w:eastAsia="Calibri Light" w:hAnsiTheme="majorHAnsi" w:cstheme="majorHAnsi"/>
-          <w:b/>
-        </w:rPr>
-        <w:t>Scenario:</w:t>
-      </w:r>
-      <w:r>
-        <w:rPr>
-          <w:rFonts w:asciiTheme="majorHAnsi" w:eastAsia="Calibri Light" w:hAnsiTheme="majorHAnsi" w:cstheme="majorHAnsi"/>
-        </w:rPr>
-        <w:t xml:space="preserve"> A team member </w:t>
-      </w:r>
-      <w:r>
-        <w:rPr>
-          <w:rFonts w:asciiTheme="majorHAnsi" w:eastAsia="Calibri Light" w:hAnsiTheme="majorHAnsi" w:cstheme="majorHAnsi"/>
-        </w:rPr>
-        <w:t xml:space="preserve">unexpected absence </w:t>
-      </w:r>
-      <w:r>
-        <w:rPr>
-          <w:rFonts w:asciiTheme="majorHAnsi" w:eastAsia="Calibri Light" w:hAnsiTheme="majorHAnsi" w:cstheme="majorHAnsi"/>
-        </w:rPr>
-        <w:t>may include illness and/</w:t>
-      </w:r>
-      <w:r>
-        <w:rPr>
-          <w:rFonts w:asciiTheme="majorHAnsi" w:eastAsia="Calibri Light" w:hAnsiTheme="majorHAnsi" w:cstheme="majorHAnsi"/>
-        </w:rPr>
-        <w:t xml:space="preserve">or other </w:t>
-      </w:r>
-      <w:r>
-        <w:rPr>
-          <w:rFonts w:asciiTheme="majorHAnsi" w:eastAsia="Calibri Light" w:hAnsiTheme="majorHAnsi" w:cstheme="majorHAnsi"/>
-        </w:rPr>
-        <w:t>unforeseen emergencies.</w:t>
-      </w:r>
-    </w:p>
-    <w:p>
-      <w:pPr>
-        <w:spacing w:after="0" w:line="254" w:lineRule="auto"/>
-        <w:rPr>
-          <w:rFonts w:asciiTheme="majorHAnsi" w:eastAsia="Calibri Light" w:hAnsiTheme="majorHAnsi" w:cstheme="majorHAnsi"/>
-        </w:rPr>
-      </w:pPr>
-      <w:r>
-        <w:rPr>
-          <w:rFonts w:asciiTheme="majorHAnsi" w:eastAsia="Calibri Light" w:hAnsiTheme="majorHAnsi" w:cstheme="majorHAnsi"/>
-          <w:b/>
-        </w:rPr>
-        <w:t xml:space="preserve">Mitigation:  </w:t>
-      </w:r>
-      <w:r>
-        <w:rPr>
-          <w:rFonts w:asciiTheme="majorHAnsi" w:eastAsia="Calibri Light" w:hAnsiTheme="majorHAnsi" w:cstheme="majorHAnsi"/>
-        </w:rPr>
-        <w:t>Knowledge of the entire project must be shared amongst team members. This will allow the team to continue production even if someone is unavailable. To gain a thorough understanding</w:t>
-      </w:r>
-      <w:r>
-        <w:rPr>
-          <w:rFonts w:asciiTheme="majorHAnsi" w:eastAsia="Calibri Light" w:hAnsiTheme="majorHAnsi" w:cstheme="majorHAnsi"/>
-        </w:rPr>
-        <w:t xml:space="preserve"> of the project</w:t>
-      </w:r>
-      <w:r>
-        <w:rPr>
-          <w:rFonts w:asciiTheme="majorHAnsi" w:eastAsia="Calibri Light" w:hAnsiTheme="majorHAnsi" w:cstheme="majorHAnsi"/>
-        </w:rPr>
-        <w:t>, each member will perform pair programming sessions at least once per ID. Regular code reviews with as many members as possible will also be a strong preventative measure</w:t>
-      </w:r>
-      <w:r>
-        <w:rPr>
-          <w:rFonts w:asciiTheme="majorHAnsi" w:eastAsia="Calibri Light" w:hAnsiTheme="majorHAnsi" w:cstheme="majorHAnsi"/>
-        </w:rPr>
-        <w:t>.</w:t>
-      </w:r>
-    </w:p>
-    <w:p>
-      <w:pPr>
-        <w:spacing w:after="0" w:line="254" w:lineRule="auto"/>
-        <w:rPr>
-          <w:rFonts w:asciiTheme="majorHAnsi" w:eastAsia="Calibri Light" w:hAnsiTheme="majorHAnsi" w:cstheme="majorHAnsi"/>
-        </w:rPr>
-      </w:pPr>
-    </w:p>
-    <w:p>
-      <w:pPr>
-        <w:spacing w:line="240" w:lineRule="auto"/>
-        <w:rPr>
-          <w:rFonts w:asciiTheme="majorHAnsi" w:eastAsia="Calibri Light" w:hAnsiTheme="majorHAnsi" w:cstheme="majorHAnsi"/>
           <w:sz w:val="24"/>
         </w:rPr>
       </w:pPr>
-      <w:r>
-        <w:rPr>
-          <w:rFonts w:asciiTheme="majorHAnsi" w:eastAsia="Calibri Light" w:hAnsiTheme="majorHAnsi" w:cstheme="majorHAnsi"/>
-          <w:b/>
-        </w:rPr>
-        <w:t xml:space="preserve">Contingency Plan: </w:t>
-      </w:r>
-      <w:r>
-        <w:rPr>
-          <w:rFonts w:asciiTheme="majorHAnsi" w:eastAsia="Calibri Light" w:hAnsiTheme="majorHAnsi" w:cstheme="majorHAnsi"/>
-        </w:rPr>
-        <w:t xml:space="preserve">Communication between team members when someone is unavailable and fair distribution of the missing member’s assigned work. </w:t>
-      </w:r>
-    </w:p>
-    <w:p>
-      <w:pPr>
-        <w:spacing w:line="240" w:lineRule="auto"/>
-        <w:rPr>
-          <w:rFonts w:asciiTheme="majorHAnsi" w:eastAsia="Calibri Light" w:hAnsiTheme="majorHAnsi" w:cstheme="majorHAnsi"/>
-          <w:sz w:val="24"/>
-        </w:rPr>
-      </w:pPr>
-    </w:p>
-    <w:p>
-      <w:pPr>
+    </w:p>
+    <w:p>
+      <w:pPr>
+        <w:spacing w:line="252" w:lineRule="auto"/>
         <w:rPr>
           <w:rFonts w:asciiTheme="majorHAnsi" w:eastAsia="Calibri Light" w:hAnsiTheme="majorHAnsi" w:cstheme="majorHAnsi"/>
           <w:color w:val="2F5496"/>
@@ -7520,6 +7392,196 @@
           <w:color w:val="2F5496"/>
           <w:sz w:val="24"/>
         </w:rPr>
+        <w:t>5.2.3 Team Member Unexpected Absence</w:t>
+      </w:r>
+    </w:p>
+    <w:p>
+      <w:pPr>
+        <w:spacing w:after="0" w:line="254" w:lineRule="auto"/>
+        <w:rPr>
+          <w:rFonts w:asciiTheme="majorHAnsi" w:eastAsia="Calibri Light" w:hAnsiTheme="majorHAnsi" w:cstheme="majorHAnsi"/>
+        </w:rPr>
+      </w:pPr>
+      <w:r>
+        <w:rPr>
+          <w:rFonts w:asciiTheme="majorHAnsi" w:eastAsia="Calibri Light" w:hAnsiTheme="majorHAnsi" w:cstheme="majorHAnsi"/>
+          <w:b/>
+        </w:rPr>
+        <w:t xml:space="preserve">Probability: </w:t>
+      </w:r>
+      <w:r>
+        <w:rPr>
+          <w:rFonts w:asciiTheme="majorHAnsi" w:eastAsia="Calibri Light" w:hAnsiTheme="majorHAnsi" w:cstheme="majorHAnsi"/>
+        </w:rPr>
+        <w:t>0.8</w:t>
+      </w:r>
+    </w:p>
+    <w:p>
+      <w:pPr>
+        <w:spacing w:after="0" w:line="254" w:lineRule="auto"/>
+        <w:rPr>
+          <w:rFonts w:asciiTheme="majorHAnsi" w:eastAsia="Calibri Light" w:hAnsiTheme="majorHAnsi" w:cstheme="majorHAnsi"/>
+        </w:rPr>
+      </w:pPr>
+      <w:r>
+        <w:rPr>
+          <w:rFonts w:asciiTheme="majorHAnsi" w:eastAsia="Calibri Light" w:hAnsiTheme="majorHAnsi" w:cstheme="majorHAnsi"/>
+          <w:b/>
+        </w:rPr>
+        <w:t xml:space="preserve">Loss: </w:t>
+      </w:r>
+      <w:r>
+        <w:rPr>
+          <w:rFonts w:asciiTheme="majorHAnsi" w:eastAsia="Calibri Light" w:hAnsiTheme="majorHAnsi" w:cstheme="majorHAnsi"/>
+        </w:rPr>
+        <w:t>0.4</w:t>
+      </w:r>
+    </w:p>
+    <w:p>
+      <w:pPr>
+        <w:spacing w:after="0" w:line="254" w:lineRule="auto"/>
+        <w:rPr>
+          <w:rFonts w:asciiTheme="majorHAnsi" w:eastAsia="Calibri Light" w:hAnsiTheme="majorHAnsi" w:cstheme="majorHAnsi"/>
+        </w:rPr>
+      </w:pPr>
+    </w:p>
+    <w:p>
+      <w:pPr>
+        <w:spacing w:line="254" w:lineRule="auto"/>
+        <w:rPr>
+          <w:rFonts w:asciiTheme="majorHAnsi" w:eastAsia="Calibri Light" w:hAnsiTheme="majorHAnsi" w:cstheme="majorHAnsi"/>
+        </w:rPr>
+      </w:pPr>
+      <w:r>
+        <w:rPr>
+          <w:rFonts w:asciiTheme="majorHAnsi" w:eastAsia="Calibri Light" w:hAnsiTheme="majorHAnsi" w:cstheme="majorHAnsi"/>
+          <w:b/>
+        </w:rPr>
+        <w:t>Scenario:</w:t>
+      </w:r>
+      <w:r>
+        <w:rPr>
+          <w:rFonts w:asciiTheme="majorHAnsi" w:eastAsia="Calibri Light" w:hAnsiTheme="majorHAnsi" w:cstheme="majorHAnsi"/>
+        </w:rPr>
+        <w:t xml:space="preserve"> A team member </w:t>
+      </w:r>
+      <w:r>
+        <w:rPr>
+          <w:rFonts w:asciiTheme="majorHAnsi" w:eastAsia="Calibri Light" w:hAnsiTheme="majorHAnsi" w:cstheme="majorHAnsi"/>
+        </w:rPr>
+        <w:t xml:space="preserve">unexpected absence </w:t>
+      </w:r>
+      <w:r>
+        <w:rPr>
+          <w:rFonts w:asciiTheme="majorHAnsi" w:eastAsia="Calibri Light" w:hAnsiTheme="majorHAnsi" w:cstheme="majorHAnsi"/>
+        </w:rPr>
+        <w:t>may include illness and/</w:t>
+      </w:r>
+      <w:r>
+        <w:rPr>
+          <w:rFonts w:asciiTheme="majorHAnsi" w:eastAsia="Calibri Light" w:hAnsiTheme="majorHAnsi" w:cstheme="majorHAnsi"/>
+        </w:rPr>
+        <w:t xml:space="preserve">or other </w:t>
+      </w:r>
+      <w:r>
+        <w:rPr>
+          <w:rFonts w:asciiTheme="majorHAnsi" w:eastAsia="Calibri Light" w:hAnsiTheme="majorHAnsi" w:cstheme="majorHAnsi"/>
+        </w:rPr>
+        <w:t>unforeseen emergencies.</w:t>
+      </w:r>
+    </w:p>
+    <w:p>
+      <w:pPr>
+        <w:spacing w:after="0" w:line="254" w:lineRule="auto"/>
+        <w:rPr>
+          <w:rFonts w:asciiTheme="majorHAnsi" w:eastAsia="Calibri Light" w:hAnsiTheme="majorHAnsi" w:cstheme="majorHAnsi"/>
+        </w:rPr>
+      </w:pPr>
+      <w:r>
+        <w:rPr>
+          <w:rFonts w:asciiTheme="majorHAnsi" w:eastAsia="Calibri Light" w:hAnsiTheme="majorHAnsi" w:cstheme="majorHAnsi"/>
+          <w:b/>
+        </w:rPr>
+        <w:t xml:space="preserve">Mitigation:  </w:t>
+      </w:r>
+      <w:r>
+        <w:rPr>
+          <w:rFonts w:asciiTheme="majorHAnsi" w:eastAsia="Calibri Light" w:hAnsiTheme="majorHAnsi" w:cstheme="majorHAnsi"/>
+        </w:rPr>
+        <w:t>Knowledge of the entire project must be shared amongst team members. This will allow the team to continue production even if someone is unavailable. To gain a thorough understanding</w:t>
+      </w:r>
+      <w:r>
+        <w:rPr>
+          <w:rFonts w:asciiTheme="majorHAnsi" w:eastAsia="Calibri Light" w:hAnsiTheme="majorHAnsi" w:cstheme="majorHAnsi"/>
+        </w:rPr>
+        <w:t xml:space="preserve"> of the project</w:t>
+      </w:r>
+      <w:r>
+        <w:rPr>
+          <w:rFonts w:asciiTheme="majorHAnsi" w:eastAsia="Calibri Light" w:hAnsiTheme="majorHAnsi" w:cstheme="majorHAnsi"/>
+        </w:rPr>
+        <w:t>, each member will perform pair programming sessions at least once per ID. Regular code reviews with as many members as possible will also be a strong preventative measure</w:t>
+      </w:r>
+      <w:r>
+        <w:rPr>
+          <w:rFonts w:asciiTheme="majorHAnsi" w:eastAsia="Calibri Light" w:hAnsiTheme="majorHAnsi" w:cstheme="majorHAnsi"/>
+        </w:rPr>
+        <w:t>.</w:t>
+      </w:r>
+    </w:p>
+    <w:p>
+      <w:pPr>
+        <w:spacing w:after="0" w:line="254" w:lineRule="auto"/>
+        <w:rPr>
+          <w:rFonts w:asciiTheme="majorHAnsi" w:eastAsia="Calibri Light" w:hAnsiTheme="majorHAnsi" w:cstheme="majorHAnsi"/>
+        </w:rPr>
+      </w:pPr>
+    </w:p>
+    <w:p>
+      <w:pPr>
+        <w:spacing w:line="240" w:lineRule="auto"/>
+        <w:rPr>
+          <w:rFonts w:asciiTheme="majorHAnsi" w:eastAsia="Calibri Light" w:hAnsiTheme="majorHAnsi" w:cstheme="majorHAnsi"/>
+          <w:sz w:val="24"/>
+        </w:rPr>
+      </w:pPr>
+      <w:r>
+        <w:rPr>
+          <w:rFonts w:asciiTheme="majorHAnsi" w:eastAsia="Calibri Light" w:hAnsiTheme="majorHAnsi" w:cstheme="majorHAnsi"/>
+          <w:b/>
+        </w:rPr>
+        <w:t xml:space="preserve">Contingency Plan: </w:t>
+      </w:r>
+      <w:r>
+        <w:rPr>
+          <w:rFonts w:asciiTheme="majorHAnsi" w:eastAsia="Calibri Light" w:hAnsiTheme="majorHAnsi" w:cstheme="majorHAnsi"/>
+        </w:rPr>
+        <w:t xml:space="preserve">Communication between team members when someone is unavailable and fair distribution of the missing member’s assigned work. </w:t>
+      </w:r>
+    </w:p>
+    <w:p>
+      <w:pPr>
+        <w:spacing w:line="240" w:lineRule="auto"/>
+        <w:rPr>
+          <w:rFonts w:asciiTheme="majorHAnsi" w:eastAsia="Calibri Light" w:hAnsiTheme="majorHAnsi" w:cstheme="majorHAnsi"/>
+          <w:sz w:val="24"/>
+        </w:rPr>
+      </w:pPr>
+    </w:p>
+    <w:p>
+      <w:pPr>
+        <w:rPr>
+          <w:rFonts w:asciiTheme="majorHAnsi" w:eastAsia="Calibri Light" w:hAnsiTheme="majorHAnsi" w:cstheme="majorHAnsi"/>
+          <w:color w:val="2F5496"/>
+          <w:sz w:val="24"/>
+        </w:rPr>
+      </w:pPr>
+      <w:r>
+        <w:rPr>
+          <w:rFonts w:asciiTheme="majorHAnsi" w:eastAsia="Calibri Light" w:hAnsiTheme="majorHAnsi" w:cstheme="majorHAnsi"/>
+          <w:color w:val="2F5496"/>
+          <w:sz w:val="24"/>
+        </w:rPr>
         <w:t>5.2.4 Client Becomes Unavailable</w:t>
       </w:r>
     </w:p>
@@ -7726,14 +7788,14 @@
           <w:rFonts w:asciiTheme="majorHAnsi" w:eastAsia="Calibri Light" w:hAnsiTheme="majorHAnsi" w:cstheme="majorHAnsi"/>
         </w:rPr>
       </w:pPr>
-      <w:bookmarkStart w:id="8" w:name="_Toc477601210"/>
+      <w:bookmarkStart w:id="9" w:name="_Toc477601210"/>
       <w:r>
         <w:rPr>
           <w:rFonts w:asciiTheme="majorHAnsi" w:eastAsia="Calibri Light" w:hAnsiTheme="majorHAnsi" w:cstheme="majorHAnsi"/>
         </w:rPr>
         <w:t>5.3 Materialized Risks</w:t>
       </w:r>
-      <w:bookmarkEnd w:id="8"/>
+      <w:bookmarkEnd w:id="9"/>
     </w:p>
     <w:p>
       <w:pPr>
@@ -7981,8 +8043,6 @@
           <w:rFonts w:asciiTheme="majorHAnsi" w:eastAsia="Calibri Light" w:hAnsiTheme="majorHAnsi" w:cstheme="majorHAnsi"/>
         </w:rPr>
       </w:pPr>
-      <w:bookmarkStart w:id="9" w:name="_GoBack"/>
-      <w:bookmarkEnd w:id="9"/>
     </w:p>
     <w:p>
       <w:pPr>
@@ -8000,7 +8060,6 @@
           <w:color w:val="2F5496"/>
           <w:sz w:val="24"/>
         </w:rPr>
-        <w:lastRenderedPageBreak/>
         <w:t>Team Member Unexpected Absence</w:t>
       </w:r>
     </w:p>
@@ -8406,7 +8465,7 @@
           <w:rPr>
             <w:noProof/>
           </w:rPr>
-          <w:t>10</w:t>
+          <w:t>4</w:t>
         </w:r>
         <w:r>
           <w:rPr>

</xml_diff>